<commit_message>
docs(word diary documentation): update work diary of 04.10.2024
</commit_message>
<xml_diff>
--- a/documentation/Rapport-Joachim-Berchel.docx
+++ b/documentation/Rapport-Joachim-Berchel.docx
@@ -2714,73 +2714,49 @@
     </w:p>
     <w:p>
       <w:pPr>
-        <w:ind w:left="720"/>
-      </w:pPr>
-      <w:r>
-        <w:t>Données récoltées :</w:t>
-      </w:r>
-    </w:p>
-    <w:p>
-      <w:pPr>
-        <w:pStyle w:val="Paragraphedeliste"/>
-        <w:numPr>
-          <w:ilvl w:val="1"/>
-          <w:numId w:val="17"/>
-        </w:numPr>
-      </w:pPr>
-      <w:r>
-        <w:t>Dépenses militaires Suisse (en francs suisse)</w:t>
-      </w:r>
-    </w:p>
-    <w:p>
-      <w:pPr>
         <w:ind w:left="708"/>
       </w:pPr>
+      <w:r>
+        <w:t>Les données récoltées sont les dépenses militaires de plusieurs pays selon leurs devises locales.</w:t>
+      </w:r>
     </w:p>
     <w:p>
       <w:pPr>
         <w:ind w:left="708"/>
       </w:pPr>
-      <w:r>
-        <w:t>Domaine des données :</w:t>
-      </w:r>
-    </w:p>
-    <w:p>
-      <w:pPr>
-        <w:pStyle w:val="Paragraphedeliste"/>
-        <w:numPr>
-          <w:ilvl w:val="1"/>
-          <w:numId w:val="17"/>
-        </w:numPr>
-      </w:pPr>
-      <w:r>
-        <w:t>Militaire</w:t>
-      </w:r>
     </w:p>
     <w:p>
       <w:pPr>
         <w:ind w:left="708"/>
       </w:pPr>
+      <w:r>
+        <w:t>Le domaine des données est militaire et économique.</w:t>
+      </w:r>
     </w:p>
     <w:p>
       <w:pPr>
         <w:ind w:left="708"/>
       </w:pPr>
-      <w:r>
-        <w:t>Les données représentent les dépenses militaires effectués chaque année.</w:t>
-      </w:r>
     </w:p>
     <w:p>
       <w:pPr>
         <w:ind w:left="708"/>
       </w:pPr>
+      <w:r>
+        <w:t>L’échelle de temps utilisé est une année.</w:t>
+      </w:r>
     </w:p>
     <w:p>
       <w:pPr>
         <w:ind w:left="708"/>
       </w:pPr>
-      <w:r>
-        <w:t>Ces données sont destinées à toutes personnes curieuses de connaître les dépenses militaires effectué par la Suisse au fil des années.</w:t>
+    </w:p>
+    <w:p>
+      <w:pPr>
+        <w:ind w:left="708"/>
+      </w:pPr>
+      <w:r>
+        <w:t>Le public destiné contient des économistes mais aussi n’importe quelle personne curieuse de connaître les dépenses militaires d’un pays en particulier.</w:t>
       </w:r>
     </w:p>
     <w:p>
@@ -3059,8 +3035,8 @@
           <w:iCs/>
         </w:rPr>
       </w:pPr>
-      <w:bookmarkStart w:id="7" w:name="_Toc71691012"/>
-      <w:bookmarkStart w:id="8" w:name="_Toc175921327"/>
+      <w:bookmarkStart w:id="7" w:name="_Toc175921327"/>
+      <w:bookmarkStart w:id="8" w:name="_Toc71691012"/>
       <w:r>
         <w:rPr>
           <w:i w:val="0"/>
@@ -3068,7 +3044,7 @@
         </w:rPr>
         <w:t>Analyse fonctionnelle</w:t>
       </w:r>
-      <w:bookmarkEnd w:id="8"/>
+      <w:bookmarkEnd w:id="7"/>
     </w:p>
     <w:p/>
     <w:p>
@@ -3113,9 +3089,8 @@
           <w:color w:val="FF0000"/>
           <w:szCs w:val="14"/>
         </w:rPr>
-        <w:t xml:space="preserve"> le contenu des User Stories d’</w:t>
-      </w:r>
-      <w:proofErr w:type="spellStart"/>
+        <w:t xml:space="preserve"> le contenu des User Stories d’IceScrum</w:t>
+      </w:r>
       <w:r>
         <w:rPr>
           <w:b/>
@@ -3125,9 +3100,8 @@
           <w:color w:val="FF0000"/>
           <w:szCs w:val="14"/>
         </w:rPr>
-        <w:t>IceScrum</w:t>
-      </w:r>
-      <w:proofErr w:type="spellEnd"/>
+        <w:t> : Story + tests d’acceptance</w:t>
+      </w:r>
       <w:r>
         <w:rPr>
           <w:b/>
@@ -3137,7 +3111,7 @@
           <w:color w:val="FF0000"/>
           <w:szCs w:val="14"/>
         </w:rPr>
-        <w:t> : Story + tests d’acceptance</w:t>
+        <w:t xml:space="preserve"> (avec IceTools)</w:t>
       </w:r>
       <w:r>
         <w:rPr>
@@ -3148,21 +3122,41 @@
           <w:color w:val="FF0000"/>
           <w:szCs w:val="14"/>
         </w:rPr>
-        <w:t xml:space="preserve"> (avec </w:t>
-      </w:r>
-      <w:proofErr w:type="spellStart"/>
-      <w:r>
+        <w:t xml:space="preserve"> + maquettes</w:t>
+      </w:r>
+    </w:p>
+    <w:p>
+      <w:pPr>
+        <w:pStyle w:val="Titre2"/>
+        <w:rPr>
+          <w:i w:val="0"/>
+          <w:iCs/>
+        </w:rPr>
+      </w:pPr>
+      <w:bookmarkStart w:id="9" w:name="_Toc175921328"/>
+      <w:r>
+        <w:rPr>
+          <w:i w:val="0"/>
+          <w:iCs/>
+        </w:rPr>
+        <w:t>Stratégie de test</w:t>
+      </w:r>
+      <w:bookmarkEnd w:id="8"/>
+      <w:bookmarkEnd w:id="9"/>
+    </w:p>
+    <w:p/>
+    <w:p>
+      <w:pPr>
+        <w:pStyle w:val="En-tte"/>
+        <w:ind w:firstLine="360"/>
         <w:rPr>
           <w:b/>
           <w:bCs/>
           <w:i/>
           <w:iCs/>
           <w:color w:val="FF0000"/>
-          <w:szCs w:val="14"/>
-        </w:rPr>
-        <w:t>IceTools</w:t>
-      </w:r>
-      <w:proofErr w:type="spellEnd"/>
+        </w:rPr>
+      </w:pPr>
       <w:r>
         <w:rPr>
           <w:b/>
@@ -3170,9 +3164,8 @@
           <w:i/>
           <w:iCs/>
           <w:color w:val="FF0000"/>
-          <w:szCs w:val="14"/>
-        </w:rPr>
-        <w:t>)</w:t>
+        </w:rPr>
+        <w:t xml:space="preserve">Décrire quels sont les </w:t>
       </w:r>
       <w:r>
         <w:rPr>
@@ -3181,31 +3174,22 @@
           <w:i/>
           <w:iCs/>
           <w:color w:val="FF0000"/>
-          <w:szCs w:val="14"/>
-        </w:rPr>
-        <w:t xml:space="preserve"> + maquettes</w:t>
-      </w:r>
-    </w:p>
-    <w:p>
-      <w:pPr>
-        <w:pStyle w:val="Titre2"/>
-        <w:rPr>
-          <w:i w:val="0"/>
-          <w:iCs/>
-        </w:rPr>
-      </w:pPr>
-      <w:bookmarkStart w:id="9" w:name="_Toc175921328"/>
-      <w:r>
-        <w:rPr>
-          <w:i w:val="0"/>
-          <w:iCs/>
-        </w:rPr>
-        <w:t>Stratégie de test</w:t>
-      </w:r>
-      <w:bookmarkEnd w:id="7"/>
-      <w:bookmarkEnd w:id="9"/>
-    </w:p>
-    <w:p/>
+          <w:sz w:val="36"/>
+          <w:szCs w:val="28"/>
+        </w:rPr>
+        <w:t xml:space="preserve">MOYENS </w:t>
+      </w:r>
+      <w:r>
+        <w:rPr>
+          <w:b/>
+          <w:bCs/>
+          <w:i/>
+          <w:iCs/>
+          <w:color w:val="FF0000"/>
+        </w:rPr>
+        <w:t>utilisés pour faire les tests, ne pas décrire les tests à effectuer !!!</w:t>
+      </w:r>
+    </w:p>
     <w:p>
       <w:pPr>
         <w:pStyle w:val="En-tte"/>
@@ -3218,7 +3202,11 @@
           <w:color w:val="FF0000"/>
         </w:rPr>
       </w:pPr>
-      <w:r>
+    </w:p>
+    <w:p>
+      <w:pPr>
+        <w:pStyle w:val="En-tte"/>
+        <w:ind w:firstLine="360"/>
         <w:rPr>
           <w:b/>
           <w:bCs/>
@@ -3226,8 +3214,7 @@
           <w:iCs/>
           <w:color w:val="FF0000"/>
         </w:rPr>
-        <w:t xml:space="preserve">Décrire quels sont les </w:t>
-      </w:r>
+      </w:pPr>
       <w:r>
         <w:rPr>
           <w:b/>
@@ -3235,69 +3222,9 @@
           <w:i/>
           <w:iCs/>
           <w:color w:val="FF0000"/>
-          <w:sz w:val="36"/>
-          <w:szCs w:val="28"/>
-        </w:rPr>
-        <w:t xml:space="preserve">MOYENS </w:t>
-      </w:r>
-      <w:r>
-        <w:rPr>
-          <w:b/>
-          <w:bCs/>
-          <w:i/>
-          <w:iCs/>
-          <w:color w:val="FF0000"/>
-        </w:rPr>
-        <w:t>utilisés pour faire les tests, ne pas décrire les tests à effectuer !!!</w:t>
-      </w:r>
-    </w:p>
-    <w:p>
-      <w:pPr>
-        <w:pStyle w:val="En-tte"/>
-        <w:ind w:firstLine="360"/>
-        <w:rPr>
-          <w:b/>
-          <w:bCs/>
-          <w:i/>
-          <w:iCs/>
-          <w:color w:val="FF0000"/>
-        </w:rPr>
-      </w:pPr>
-    </w:p>
-    <w:p>
-      <w:pPr>
-        <w:pStyle w:val="En-tte"/>
-        <w:ind w:firstLine="360"/>
-        <w:rPr>
-          <w:b/>
-          <w:bCs/>
-          <w:i/>
-          <w:iCs/>
-          <w:color w:val="FF0000"/>
-        </w:rPr>
-      </w:pPr>
-      <w:r>
-        <w:rPr>
-          <w:b/>
-          <w:bCs/>
-          <w:i/>
-          <w:iCs/>
-          <w:color w:val="FF0000"/>
-        </w:rPr>
-        <w:t xml:space="preserve">Décrire l’environnement dans lequel se fait la sprint </w:t>
-      </w:r>
-      <w:proofErr w:type="spellStart"/>
-      <w:r>
-        <w:rPr>
-          <w:b/>
-          <w:bCs/>
-          <w:i/>
-          <w:iCs/>
-          <w:color w:val="FF0000"/>
-        </w:rPr>
-        <w:t>review</w:t>
-      </w:r>
-      <w:proofErr w:type="spellEnd"/>
+        </w:rPr>
+        <w:t>Décrire l’environnement dans lequel se fait la sprint review</w:t>
+      </w:r>
     </w:p>
     <w:p>
       <w:pPr>
@@ -3582,9 +3509,9 @@
           <w:color w:val="FF0000"/>
         </w:rPr>
       </w:pPr>
-      <w:bookmarkStart w:id="12" w:name="_Toc25553317"/>
-      <w:bookmarkStart w:id="13" w:name="_Toc71691022"/>
-      <w:bookmarkStart w:id="14" w:name="_Toc175921330"/>
+      <w:bookmarkStart w:id="12" w:name="_Toc175921330"/>
+      <w:bookmarkStart w:id="13" w:name="_Toc25553317"/>
+      <w:bookmarkStart w:id="14" w:name="_Toc71691022"/>
       <w:r>
         <w:rPr>
           <w:color w:val="FF0000"/>
@@ -3597,7 +3524,7 @@
         </w:rPr>
         <w:t>s</w:t>
       </w:r>
-      <w:bookmarkEnd w:id="14"/>
+      <w:bookmarkEnd w:id="12"/>
     </w:p>
     <w:p/>
     <w:p>
@@ -3864,27 +3791,7 @@
           <w:iCs/>
           <w:color w:val="FF0000"/>
         </w:rPr>
-        <w:t xml:space="preserve">Au moment de générer le formulaire, le script </w:t>
-      </w:r>
-      <w:proofErr w:type="spellStart"/>
-      <w:r>
-        <w:rPr>
-          <w:b/>
-          <w:i/>
-          <w:iCs/>
-          <w:color w:val="FF0000"/>
-        </w:rPr>
-        <w:t>php</w:t>
-      </w:r>
-      <w:proofErr w:type="spellEnd"/>
-      <w:r>
-        <w:rPr>
-          <w:b/>
-          <w:i/>
-          <w:iCs/>
-          <w:color w:val="FF0000"/>
-        </w:rPr>
-        <w:t> :</w:t>
+        <w:t>Au moment de générer le formulaire, le script php :</w:t>
       </w:r>
     </w:p>
     <w:p>
@@ -3956,39 +3863,8 @@
           <w:iCs/>
           <w:color w:val="FF0000"/>
         </w:rPr>
-        <w:t xml:space="preserve">Ajoute un input nommé « CSRF » de type </w:t>
-      </w:r>
-      <w:proofErr w:type="spellStart"/>
-      <w:r>
-        <w:rPr>
-          <w:b/>
-          <w:i/>
-          <w:iCs/>
-          <w:color w:val="FF0000"/>
-        </w:rPr>
-        <w:t>hidden</w:t>
-      </w:r>
-      <w:proofErr w:type="spellEnd"/>
-      <w:r>
-        <w:rPr>
-          <w:b/>
-          <w:i/>
-          <w:iCs/>
-          <w:color w:val="FF0000"/>
-        </w:rPr>
-        <w:t xml:space="preserve"> dans le </w:t>
-      </w:r>
-      <w:proofErr w:type="spellStart"/>
-      <w:r>
-        <w:rPr>
-          <w:b/>
-          <w:i/>
-          <w:iCs/>
-          <w:color w:val="FF0000"/>
-        </w:rPr>
-        <w:t>form</w:t>
-      </w:r>
-      <w:proofErr w:type="spellEnd"/>
+        <w:t>Ajoute un input nommé « CSRF » de type hidden dans le form</w:t>
+      </w:r>
     </w:p>
     <w:p>
       <w:pPr>
@@ -4011,19 +3887,8 @@
           <w:iCs/>
           <w:color w:val="FF0000"/>
         </w:rPr>
-        <w:t xml:space="preserve">A la réception du POST du </w:t>
-      </w:r>
-      <w:proofErr w:type="spellStart"/>
-      <w:r>
-        <w:rPr>
-          <w:b/>
-          <w:i/>
-          <w:iCs/>
-          <w:color w:val="FF0000"/>
-        </w:rPr>
-        <w:t>fromulaire</w:t>
-      </w:r>
-      <w:proofErr w:type="spellEnd"/>
+        <w:t>A la réception du POST du fromulaire</w:t>
+      </w:r>
     </w:p>
     <w:p>
       <w:pPr>
@@ -4238,11 +4103,11 @@
           <w:iCs/>
         </w:rPr>
       </w:pPr>
-      <w:bookmarkStart w:id="19" w:name="_Toc25553321"/>
-      <w:bookmarkStart w:id="20" w:name="_Toc71691025"/>
-      <w:bookmarkStart w:id="21" w:name="_Toc175921335"/>
-      <w:bookmarkEnd w:id="12"/>
+      <w:bookmarkStart w:id="19" w:name="_Toc175921335"/>
+      <w:bookmarkStart w:id="20" w:name="_Toc25553321"/>
+      <w:bookmarkStart w:id="21" w:name="_Toc71691025"/>
       <w:bookmarkEnd w:id="13"/>
+      <w:bookmarkEnd w:id="14"/>
       <w:r>
         <w:rPr>
           <w:i w:val="0"/>
@@ -4251,7 +4116,7 @@
         <w:lastRenderedPageBreak/>
         <w:t>Mise en place de l’environnement de travail</w:t>
       </w:r>
-      <w:bookmarkEnd w:id="21"/>
+      <w:bookmarkEnd w:id="19"/>
     </w:p>
     <w:p/>
     <w:p>
@@ -4396,7 +4261,7 @@
         </w:rPr>
         <w:t>Description des test</w:t>
       </w:r>
-      <w:bookmarkEnd w:id="19"/>
+      <w:bookmarkEnd w:id="20"/>
       <w:r>
         <w:rPr>
           <w:i w:val="0"/>
@@ -4404,7 +4269,7 @@
         </w:rPr>
         <w:t>s effectués</w:t>
       </w:r>
-      <w:bookmarkEnd w:id="20"/>
+      <w:bookmarkEnd w:id="21"/>
       <w:bookmarkEnd w:id="22"/>
     </w:p>
     <w:p>
@@ -4435,9 +4300,8 @@
           <w:iCs/>
           <w:color w:val="FF0000"/>
         </w:rPr>
-        <w:t>Reprendre les tests d’acceptance d’</w:t>
-      </w:r>
-      <w:proofErr w:type="spellStart"/>
+        <w:t>Reprendre les tests d’acceptance d’IceScrum au moyen de la feuille ad hoc d’</w:t>
+      </w:r>
       <w:r>
         <w:rPr>
           <w:b/>
@@ -4446,31 +4310,8 @@
           <w:iCs/>
           <w:color w:val="FF0000"/>
         </w:rPr>
-        <w:t>IceScrum</w:t>
-      </w:r>
-      <w:proofErr w:type="spellEnd"/>
-      <w:r>
-        <w:rPr>
-          <w:b/>
-          <w:bCs/>
-          <w:i/>
-          <w:iCs/>
-          <w:color w:val="FF0000"/>
-        </w:rPr>
-        <w:t xml:space="preserve"> au moyen de la feuille ad hoc d’</w:t>
-      </w:r>
-      <w:proofErr w:type="spellStart"/>
-      <w:r>
-        <w:rPr>
-          <w:b/>
-          <w:bCs/>
-          <w:i/>
-          <w:iCs/>
-          <w:color w:val="FF0000"/>
-        </w:rPr>
         <w:t>IceTools</w:t>
       </w:r>
-      <w:proofErr w:type="spellEnd"/>
     </w:p>
     <w:p>
       <w:pPr>
@@ -5000,23 +4841,7 @@
         <w:sz w:val="16"/>
         <w:szCs w:val="16"/>
       </w:rPr>
-      <w:t xml:space="preserve">Dernière </w:t>
-    </w:r>
-    <w:proofErr w:type="spellStart"/>
-    <w:r>
-      <w:rPr>
-        <w:sz w:val="16"/>
-        <w:szCs w:val="16"/>
-      </w:rPr>
-      <w:t>modif</w:t>
-    </w:r>
-    <w:proofErr w:type="spellEnd"/>
-    <w:r>
-      <w:rPr>
-        <w:sz w:val="16"/>
-        <w:szCs w:val="16"/>
-      </w:rPr>
-      <w:t> : 02.12.2010</w:t>
+      <w:t>Dernière modif : 02.12.2010</w:t>
     </w:r>
     <w:r>
       <w:rPr>
@@ -8528,26 +8353,6 @@
 </file>
 
 <file path=customXml/item1.xml><?xml version="1.0" encoding="utf-8"?>
-<?mso-contentType ?>
-<FormTemplates xmlns="http://schemas.microsoft.com/sharepoint/v3/contenttype/forms">
-  <Display>DocumentLibraryForm</Display>
-  <Edit>DocumentLibraryForm</Edit>
-  <New>DocumentLibraryForm</New>
-</FormTemplates>
-</file>
-
-<file path=customXml/item2.xml><?xml version="1.0" encoding="utf-8"?>
-<p:properties xmlns:p="http://schemas.microsoft.com/office/2006/metadata/properties" xmlns:xsi="http://www.w3.org/2001/XMLSchema-instance" xmlns:pc="http://schemas.microsoft.com/office/infopath/2007/PartnerControls">
-  <documentManagement>
-    <TaxCatchAll xmlns="dfa80de1-e9bb-4cf2-893d-d06220b3971a" xsi:nil="true"/>
-    <lcf76f155ced4ddcb4097134ff3c332f xmlns="98d92101-24da-4498-9971-a24673344bd8">
-      <Terms xmlns="http://schemas.microsoft.com/office/infopath/2007/PartnerControls"/>
-    </lcf76f155ced4ddcb4097134ff3c332f>
-  </documentManagement>
-</p:properties>
-</file>
-
-<file path=customXml/item3.xml><?xml version="1.0" encoding="utf-8"?>
 <ct:contentTypeSchema xmlns:ct="http://schemas.microsoft.com/office/2006/metadata/contentType" xmlns:ma="http://schemas.microsoft.com/office/2006/metadata/properties/metaAttributes" ct:_="" ma:_="" ma:contentTypeName="Document" ma:contentTypeID="0x010100E529CC47EA4E614CBF50FAFAB9B8F32B" ma:contentTypeVersion="13" ma:contentTypeDescription="Crée un document." ma:contentTypeScope="" ma:versionID="b0c7ed87d1a958e9d45e6a628dda67b2">
   <xsd:schema xmlns:xsd="http://www.w3.org/2001/XMLSchema" xmlns:xs="http://www.w3.org/2001/XMLSchema" xmlns:p="http://schemas.microsoft.com/office/2006/metadata/properties" xmlns:ns2="98d92101-24da-4498-9971-a24673344bd8" xmlns:ns3="dfa80de1-e9bb-4cf2-893d-d06220b3971a" targetNamespace="http://schemas.microsoft.com/office/2006/metadata/properties" ma:root="true" ma:fieldsID="444cf053ca299ab1a8609ad922f5c0d6" ns2:_="" ns3:_="">
     <xsd:import namespace="98d92101-24da-4498-9971-a24673344bd8"/>
@@ -8770,10 +8575,41 @@
 </ct:contentTypeSchema>
 </file>
 
+<file path=customXml/item2.xml><?xml version="1.0" encoding="utf-8"?>
+<p:properties xmlns:p="http://schemas.microsoft.com/office/2006/metadata/properties" xmlns:xsi="http://www.w3.org/2001/XMLSchema-instance" xmlns:pc="http://schemas.microsoft.com/office/infopath/2007/PartnerControls">
+  <documentManagement>
+    <TaxCatchAll xmlns="dfa80de1-e9bb-4cf2-893d-d06220b3971a" xsi:nil="true"/>
+    <lcf76f155ced4ddcb4097134ff3c332f xmlns="98d92101-24da-4498-9971-a24673344bd8">
+      <Terms xmlns="http://schemas.microsoft.com/office/infopath/2007/PartnerControls"/>
+    </lcf76f155ced4ddcb4097134ff3c332f>
+  </documentManagement>
+</p:properties>
+</file>
+
+<file path=customXml/item3.xml><?xml version="1.0" encoding="utf-8"?>
+<?mso-contentType ?>
+<FormTemplates xmlns="http://schemas.microsoft.com/sharepoint/v3/contenttype/forms">
+  <Display>DocumentLibraryForm</Display>
+  <Edit>DocumentLibraryForm</Edit>
+  <New>DocumentLibraryForm</New>
+</FormTemplates>
+</file>
+
 <file path=customXml/itemProps1.xml><?xml version="1.0" encoding="utf-8"?>
-<ds:datastoreItem xmlns:ds="http://schemas.openxmlformats.org/officeDocument/2006/customXml" ds:itemID="{1DADA05A-DA17-4CB0-90B5-C889667DD54A}">
+<ds:datastoreItem xmlns:ds="http://schemas.openxmlformats.org/officeDocument/2006/customXml" ds:itemID="{700D8043-C34E-4EC6-98BE-7219263EC485}">
   <ds:schemaRefs>
-    <ds:schemaRef ds:uri="http://schemas.microsoft.com/sharepoint/v3/contenttype/forms"/>
+    <ds:schemaRef ds:uri="http://schemas.microsoft.com/office/2006/metadata/contentType"/>
+    <ds:schemaRef ds:uri="http://schemas.microsoft.com/office/2006/metadata/properties/metaAttributes"/>
+    <ds:schemaRef ds:uri="http://www.w3.org/2001/XMLSchema"/>
+    <ds:schemaRef ds:uri="http://schemas.microsoft.com/office/2006/metadata/properties"/>
+    <ds:schemaRef ds:uri="98d92101-24da-4498-9971-a24673344bd8"/>
+    <ds:schemaRef ds:uri="dfa80de1-e9bb-4cf2-893d-d06220b3971a"/>
+    <ds:schemaRef ds:uri="http://schemas.microsoft.com/office/2006/documentManagement/types"/>
+    <ds:schemaRef ds:uri="http://schemas.microsoft.com/office/infopath/2007/PartnerControls"/>
+    <ds:schemaRef ds:uri="http://schemas.openxmlformats.org/package/2006/metadata/core-properties"/>
+    <ds:schemaRef ds:uri="http://purl.org/dc/elements/1.1/"/>
+    <ds:schemaRef ds:uri="http://purl.org/dc/terms/"/>
+    <ds:schemaRef ds:uri="http://schemas.microsoft.com/internal/obd"/>
   </ds:schemaRefs>
 </ds:datastoreItem>
 </file>
@@ -8790,20 +8626,9 @@
 </file>
 
 <file path=customXml/itemProps3.xml><?xml version="1.0" encoding="utf-8"?>
-<ds:datastoreItem xmlns:ds="http://schemas.openxmlformats.org/officeDocument/2006/customXml" ds:itemID="{700D8043-C34E-4EC6-98BE-7219263EC485}">
+<ds:datastoreItem xmlns:ds="http://schemas.openxmlformats.org/officeDocument/2006/customXml" ds:itemID="{1DADA05A-DA17-4CB0-90B5-C889667DD54A}">
   <ds:schemaRefs>
-    <ds:schemaRef ds:uri="http://schemas.microsoft.com/office/2006/metadata/contentType"/>
-    <ds:schemaRef ds:uri="http://schemas.microsoft.com/office/2006/metadata/properties/metaAttributes"/>
-    <ds:schemaRef ds:uri="http://www.w3.org/2001/XMLSchema"/>
-    <ds:schemaRef ds:uri="http://schemas.microsoft.com/office/2006/metadata/properties"/>
-    <ds:schemaRef ds:uri="98d92101-24da-4498-9971-a24673344bd8"/>
-    <ds:schemaRef ds:uri="dfa80de1-e9bb-4cf2-893d-d06220b3971a"/>
-    <ds:schemaRef ds:uri="http://schemas.microsoft.com/office/2006/documentManagement/types"/>
-    <ds:schemaRef ds:uri="http://schemas.microsoft.com/office/infopath/2007/PartnerControls"/>
-    <ds:schemaRef ds:uri="http://schemas.openxmlformats.org/package/2006/metadata/core-properties"/>
-    <ds:schemaRef ds:uri="http://purl.org/dc/elements/1.1/"/>
-    <ds:schemaRef ds:uri="http://purl.org/dc/terms/"/>
-    <ds:schemaRef ds:uri="http://schemas.microsoft.com/internal/obd"/>
+    <ds:schemaRef ds:uri="http://schemas.microsoft.com/sharepoint/v3/contenttype/forms"/>
   </ds:schemaRefs>
 </ds:datastoreItem>
 </file>
</xml_diff>

<commit_message>
docs(documentation): update the documentation
</commit_message>
<xml_diff>
--- a/documentation/Rapport-Joachim-Berchel.docx
+++ b/documentation/Rapport-Joachim-Berchel.docx
@@ -1,6 +1,6 @@
 
 <file path=word/document.xml><?xml version="1.0" encoding="utf-8"?>
-<w:document xmlns:wpc="http://schemas.microsoft.com/office/word/2010/wordprocessingCanvas" xmlns:cx="http://schemas.microsoft.com/office/drawing/2014/chartex" xmlns:cx1="http://schemas.microsoft.com/office/drawing/2015/9/8/chartex" xmlns:cx2="http://schemas.microsoft.com/office/drawing/2015/10/21/chartex" xmlns:cx3="http://schemas.microsoft.com/office/drawing/2016/5/9/chartex" xmlns:cx4="http://schemas.microsoft.com/office/drawing/2016/5/10/chartex" xmlns:cx5="http://schemas.microsoft.com/office/drawing/2016/5/11/chartex" xmlns:cx6="http://schemas.microsoft.com/office/drawing/2016/5/12/chartex" xmlns:cx7="http://schemas.microsoft.com/office/drawing/2016/5/13/chartex" xmlns:cx8="http://schemas.microsoft.com/office/drawing/2016/5/14/chartex" xmlns:mc="http://schemas.openxmlformats.org/markup-compatibility/2006" xmlns:aink="http://schemas.microsoft.com/office/drawing/2016/ink" xmlns:am3d="http://schemas.microsoft.com/office/drawing/2017/model3d" xmlns:o="urn:schemas-microsoft-com:office:office" xmlns:oel="http://schemas.microsoft.com/office/2019/extlst" xmlns:r="http://schemas.openxmlformats.org/officeDocument/2006/relationships" xmlns:m="http://schemas.openxmlformats.org/officeDocument/2006/math" xmlns:v="urn:schemas-microsoft-com:vml" xmlns:wp14="http://schemas.microsoft.com/office/word/2010/wordprocessingDrawing" xmlns:wp="http://schemas.openxmlformats.org/drawingml/2006/wordprocessingDrawing" xmlns:w10="urn:schemas-microsoft-com:office:word" xmlns:w="http://schemas.openxmlformats.org/wordprocessingml/2006/main" xmlns:w14="http://schemas.microsoft.com/office/word/2010/wordml" xmlns:w15="http://schemas.microsoft.com/office/word/2012/wordml" xmlns:w16cex="http://schemas.microsoft.com/office/word/2018/wordml/cex" xmlns:w16cid="http://schemas.microsoft.com/office/word/2016/wordml/cid" xmlns:w16="http://schemas.microsoft.com/office/word/2018/wordml" xmlns:w16sdtdh="http://schemas.microsoft.com/office/word/2020/wordml/sdtdatahash" xmlns:w16se="http://schemas.microsoft.com/office/word/2015/wordml/symex" xmlns:wpg="http://schemas.microsoft.com/office/word/2010/wordprocessingGroup" xmlns:wpi="http://schemas.microsoft.com/office/word/2010/wordprocessingInk" xmlns:wne="http://schemas.microsoft.com/office/word/2006/wordml" xmlns:wps="http://schemas.microsoft.com/office/word/2010/wordprocessingShape" mc:Ignorable="w14 w15 w16se w16cid w16 w16cex w16sdtdh wp14">
+<w:document xmlns:wpc="http://schemas.microsoft.com/office/word/2010/wordprocessingCanvas" xmlns:cx="http://schemas.microsoft.com/office/drawing/2014/chartex" xmlns:cx1="http://schemas.microsoft.com/office/drawing/2015/9/8/chartex" xmlns:cx2="http://schemas.microsoft.com/office/drawing/2015/10/21/chartex" xmlns:cx3="http://schemas.microsoft.com/office/drawing/2016/5/9/chartex" xmlns:cx4="http://schemas.microsoft.com/office/drawing/2016/5/10/chartex" xmlns:cx5="http://schemas.microsoft.com/office/drawing/2016/5/11/chartex" xmlns:cx6="http://schemas.microsoft.com/office/drawing/2016/5/12/chartex" xmlns:cx7="http://schemas.microsoft.com/office/drawing/2016/5/13/chartex" xmlns:cx8="http://schemas.microsoft.com/office/drawing/2016/5/14/chartex" xmlns:mc="http://schemas.openxmlformats.org/markup-compatibility/2006" xmlns:aink="http://schemas.microsoft.com/office/drawing/2016/ink" xmlns:am3d="http://schemas.microsoft.com/office/drawing/2017/model3d" xmlns:o="urn:schemas-microsoft-com:office:office" xmlns:oel="http://schemas.microsoft.com/office/2019/extlst" xmlns:r="http://schemas.openxmlformats.org/officeDocument/2006/relationships" xmlns:m="http://schemas.openxmlformats.org/officeDocument/2006/math" xmlns:v="urn:schemas-microsoft-com:vml" xmlns:wp14="http://schemas.microsoft.com/office/word/2010/wordprocessingDrawing" xmlns:wp="http://schemas.openxmlformats.org/drawingml/2006/wordprocessingDrawing" xmlns:w10="urn:schemas-microsoft-com:office:word" xmlns:w="http://schemas.openxmlformats.org/wordprocessingml/2006/main" xmlns:w14="http://schemas.microsoft.com/office/word/2010/wordml" xmlns:w15="http://schemas.microsoft.com/office/word/2012/wordml" xmlns:w16cex="http://schemas.microsoft.com/office/word/2018/wordml/cex" xmlns:w16cid="http://schemas.microsoft.com/office/word/2016/wordml/cid" xmlns:w16="http://schemas.microsoft.com/office/word/2018/wordml" xmlns:w16du="http://schemas.microsoft.com/office/word/2023/wordml/word16du" xmlns:w16sdtdh="http://schemas.microsoft.com/office/word/2020/wordml/sdtdatahash" xmlns:w16se="http://schemas.microsoft.com/office/word/2015/wordml/symex" xmlns:wpg="http://schemas.microsoft.com/office/word/2010/wordprocessingGroup" xmlns:wpi="http://schemas.microsoft.com/office/word/2010/wordprocessingInk" xmlns:wne="http://schemas.microsoft.com/office/word/2006/wordml" xmlns:wps="http://schemas.microsoft.com/office/word/2010/wordprocessingShape" mc:Ignorable="w14 w15 w16se w16cid w16 w16cex w16sdtdh w16du wp14">
   <w:body>
     <w:p>
       <w:pPr>
@@ -80,56 +80,12 @@
                 <w:rFonts w:ascii="Impact" w:hAnsi="Impact"/>
                 <w:sz w:val="96"/>
               </w:rPr>
-              <w:t>Projet X</w:t>
-            </w:r>
-            <w:r>
-              <w:rPr>
-                <w:rFonts w:ascii="Impact" w:hAnsi="Impact"/>
-                <w:sz w:val="96"/>
-              </w:rPr>
-              <w:t>YZ</w:t>
+              <w:t>Plot that lines</w:t>
             </w:r>
           </w:p>
         </w:tc>
       </w:tr>
     </w:tbl>
-    <w:p>
-      <w:pPr>
-        <w:rPr>
-          <w:sz w:val="52"/>
-        </w:rPr>
-      </w:pPr>
-    </w:p>
-    <w:p>
-      <w:pPr>
-        <w:jc w:val="center"/>
-        <w:rPr>
-          <w:color w:val="FF0000"/>
-          <w:sz w:val="52"/>
-        </w:rPr>
-      </w:pPr>
-      <w:r>
-        <w:rPr>
-          <w:color w:val="FF0000"/>
-          <w:sz w:val="52"/>
-        </w:rPr>
-        <w:t xml:space="preserve">Pour projet </w:t>
-      </w:r>
-      <w:r>
-        <w:rPr>
-          <w:color w:val="FF0000"/>
-          <w:sz w:val="52"/>
-        </w:rPr>
-        <w:t>Plot That Line</w:t>
-      </w:r>
-      <w:r>
-        <w:rPr>
-          <w:color w:val="FF0000"/>
-          <w:sz w:val="52"/>
-        </w:rPr>
-        <w:t xml:space="preserve"> avec XCL</w:t>
-      </w:r>
-    </w:p>
     <w:p/>
     <w:p/>
     <w:p/>
@@ -173,8 +129,7 @@
         <w:rPr>
           <w:rFonts w:asciiTheme="minorHAnsi" w:eastAsiaTheme="minorEastAsia" w:hAnsiTheme="minorHAnsi" w:cstheme="minorBidi"/>
           <w:kern w:val="2"/>
-          <w:sz w:val="22"/>
-          <w:szCs w:val="22"/>
+          <w:szCs w:val="24"/>
           <w:lang w:val="fr-CH" w:eastAsia="fr-CH"/>
           <w14:ligatures w14:val="standardContextual"/>
         </w:rPr>
@@ -188,7 +143,7 @@
       <w:r>
         <w:fldChar w:fldCharType="separate"/>
       </w:r>
-      <w:hyperlink w:anchor="_Toc175921320" w:history="1">
+      <w:hyperlink w:anchor="_Toc180662353" w:history="1">
         <w:r>
           <w:rPr>
             <w:rStyle w:val="Lienhypertexte"/>
@@ -199,8 +154,7 @@
           <w:rPr>
             <w:rFonts w:asciiTheme="minorHAnsi" w:eastAsiaTheme="minorEastAsia" w:hAnsiTheme="minorHAnsi" w:cstheme="minorBidi"/>
             <w:kern w:val="2"/>
-            <w:sz w:val="22"/>
-            <w:szCs w:val="22"/>
+            <w:szCs w:val="24"/>
             <w:lang w:val="fr-CH" w:eastAsia="fr-CH"/>
             <w14:ligatures w14:val="standardContextual"/>
           </w:rPr>
@@ -228,7 +182,7 @@
           <w:rPr>
             <w:webHidden/>
           </w:rPr>
-          <w:instrText xml:space="preserve"> PAGEREF _Toc175921320 \h </w:instrText>
+          <w:instrText xml:space="preserve"> PAGEREF _Toc180662353 \h </w:instrText>
         </w:r>
         <w:r>
           <w:rPr>
@@ -266,13 +220,12 @@
           <w:rFonts w:asciiTheme="minorHAnsi" w:eastAsiaTheme="minorEastAsia" w:hAnsiTheme="minorHAnsi" w:cstheme="minorBidi"/>
           <w:noProof/>
           <w:kern w:val="2"/>
-          <w:sz w:val="22"/>
-          <w:szCs w:val="22"/>
+          <w:szCs w:val="24"/>
           <w:lang w:val="fr-CH" w:eastAsia="fr-CH"/>
           <w14:ligatures w14:val="standardContextual"/>
         </w:rPr>
       </w:pPr>
-      <w:hyperlink w:anchor="_Toc175921321" w:history="1">
+      <w:hyperlink w:anchor="_Toc180662354" w:history="1">
         <w:r>
           <w:rPr>
             <w:rStyle w:val="Lienhypertexte"/>
@@ -286,8 +239,7 @@
             <w:rFonts w:asciiTheme="minorHAnsi" w:eastAsiaTheme="minorEastAsia" w:hAnsiTheme="minorHAnsi" w:cstheme="minorBidi"/>
             <w:noProof/>
             <w:kern w:val="2"/>
-            <w:sz w:val="22"/>
-            <w:szCs w:val="22"/>
+            <w:szCs w:val="24"/>
             <w:lang w:val="fr-CH" w:eastAsia="fr-CH"/>
             <w14:ligatures w14:val="standardContextual"/>
           </w:rPr>
@@ -320,7 +272,7 @@
             <w:noProof/>
             <w:webHidden/>
           </w:rPr>
-          <w:instrText xml:space="preserve"> PAGEREF _Toc175921321 \h </w:instrText>
+          <w:instrText xml:space="preserve"> PAGEREF _Toc180662354 \h </w:instrText>
         </w:r>
         <w:r>
           <w:rPr>
@@ -362,13 +314,12 @@
           <w:rFonts w:asciiTheme="minorHAnsi" w:eastAsiaTheme="minorEastAsia" w:hAnsiTheme="minorHAnsi" w:cstheme="minorBidi"/>
           <w:noProof/>
           <w:kern w:val="2"/>
-          <w:sz w:val="22"/>
-          <w:szCs w:val="22"/>
+          <w:szCs w:val="24"/>
           <w:lang w:val="fr-CH" w:eastAsia="fr-CH"/>
           <w14:ligatures w14:val="standardContextual"/>
         </w:rPr>
       </w:pPr>
-      <w:hyperlink w:anchor="_Toc175921322" w:history="1">
+      <w:hyperlink w:anchor="_Toc180662355" w:history="1">
         <w:r>
           <w:rPr>
             <w:rStyle w:val="Lienhypertexte"/>
@@ -382,8 +333,7 @@
             <w:rFonts w:asciiTheme="minorHAnsi" w:eastAsiaTheme="minorEastAsia" w:hAnsiTheme="minorHAnsi" w:cstheme="minorBidi"/>
             <w:noProof/>
             <w:kern w:val="2"/>
-            <w:sz w:val="22"/>
-            <w:szCs w:val="22"/>
+            <w:szCs w:val="24"/>
             <w:lang w:val="fr-CH" w:eastAsia="fr-CH"/>
             <w14:ligatures w14:val="standardContextual"/>
           </w:rPr>
@@ -416,7 +366,7 @@
             <w:noProof/>
             <w:webHidden/>
           </w:rPr>
-          <w:instrText xml:space="preserve"> PAGEREF _Toc175921322 \h </w:instrText>
+          <w:instrText xml:space="preserve"> PAGEREF _Toc180662355 \h </w:instrText>
         </w:r>
         <w:r>
           <w:rPr>
@@ -458,16 +408,16 @@
           <w:rFonts w:asciiTheme="minorHAnsi" w:eastAsiaTheme="minorEastAsia" w:hAnsiTheme="minorHAnsi" w:cstheme="minorBidi"/>
           <w:noProof/>
           <w:kern w:val="2"/>
-          <w:sz w:val="22"/>
-          <w:szCs w:val="22"/>
+          <w:szCs w:val="24"/>
           <w:lang w:val="fr-CH" w:eastAsia="fr-CH"/>
           <w14:ligatures w14:val="standardContextual"/>
         </w:rPr>
       </w:pPr>
-      <w:hyperlink w:anchor="_Toc175921323" w:history="1">
+      <w:hyperlink w:anchor="_Toc180662356" w:history="1">
         <w:r>
           <w:rPr>
             <w:rStyle w:val="Lienhypertexte"/>
+            <w:bCs/>
             <w:noProof/>
           </w:rPr>
           <w:t>1.3</w:t>
@@ -477,8 +427,7 @@
             <w:rFonts w:asciiTheme="minorHAnsi" w:eastAsiaTheme="minorEastAsia" w:hAnsiTheme="minorHAnsi" w:cstheme="minorBidi"/>
             <w:noProof/>
             <w:kern w:val="2"/>
-            <w:sz w:val="22"/>
-            <w:szCs w:val="22"/>
+            <w:szCs w:val="24"/>
             <w:lang w:val="fr-CH" w:eastAsia="fr-CH"/>
             <w14:ligatures w14:val="standardContextual"/>
           </w:rPr>
@@ -511,7 +460,7 @@
             <w:noProof/>
             <w:webHidden/>
           </w:rPr>
-          <w:instrText xml:space="preserve"> PAGEREF _Toc175921323 \h </w:instrText>
+          <w:instrText xml:space="preserve"> PAGEREF _Toc180662356 \h </w:instrText>
         </w:r>
         <w:r>
           <w:rPr>
@@ -548,13 +497,12 @@
         <w:rPr>
           <w:rFonts w:asciiTheme="minorHAnsi" w:eastAsiaTheme="minorEastAsia" w:hAnsiTheme="minorHAnsi" w:cstheme="minorBidi"/>
           <w:kern w:val="2"/>
-          <w:sz w:val="22"/>
-          <w:szCs w:val="22"/>
+          <w:szCs w:val="24"/>
           <w:lang w:val="fr-CH" w:eastAsia="fr-CH"/>
           <w14:ligatures w14:val="standardContextual"/>
         </w:rPr>
       </w:pPr>
-      <w:hyperlink w:anchor="_Toc175921324" w:history="1">
+      <w:hyperlink w:anchor="_Toc180662357" w:history="1">
         <w:r>
           <w:rPr>
             <w:rStyle w:val="Lienhypertexte"/>
@@ -565,8 +513,7 @@
           <w:rPr>
             <w:rFonts w:asciiTheme="minorHAnsi" w:eastAsiaTheme="minorEastAsia" w:hAnsiTheme="minorHAnsi" w:cstheme="minorBidi"/>
             <w:kern w:val="2"/>
-            <w:sz w:val="22"/>
-            <w:szCs w:val="22"/>
+            <w:szCs w:val="24"/>
             <w:lang w:val="fr-CH" w:eastAsia="fr-CH"/>
             <w14:ligatures w14:val="standardContextual"/>
           </w:rPr>
@@ -594,7 +541,7 @@
           <w:rPr>
             <w:webHidden/>
           </w:rPr>
-          <w:instrText xml:space="preserve"> PAGEREF _Toc175921324 \h </w:instrText>
+          <w:instrText xml:space="preserve"> PAGEREF _Toc180662357 \h </w:instrText>
         </w:r>
         <w:r>
           <w:rPr>
@@ -632,13 +579,12 @@
           <w:rFonts w:asciiTheme="minorHAnsi" w:eastAsiaTheme="minorEastAsia" w:hAnsiTheme="minorHAnsi" w:cstheme="minorBidi"/>
           <w:noProof/>
           <w:kern w:val="2"/>
-          <w:sz w:val="22"/>
-          <w:szCs w:val="22"/>
+          <w:szCs w:val="24"/>
           <w:lang w:val="fr-CH" w:eastAsia="fr-CH"/>
           <w14:ligatures w14:val="standardContextual"/>
         </w:rPr>
       </w:pPr>
-      <w:hyperlink w:anchor="_Toc175921325" w:history="1">
+      <w:hyperlink w:anchor="_Toc180662358" w:history="1">
         <w:r>
           <w:rPr>
             <w:rStyle w:val="Lienhypertexte"/>
@@ -652,8 +598,7 @@
             <w:rFonts w:asciiTheme="minorHAnsi" w:eastAsiaTheme="minorEastAsia" w:hAnsiTheme="minorHAnsi" w:cstheme="minorBidi"/>
             <w:noProof/>
             <w:kern w:val="2"/>
-            <w:sz w:val="22"/>
-            <w:szCs w:val="22"/>
+            <w:szCs w:val="24"/>
             <w:lang w:val="fr-CH" w:eastAsia="fr-CH"/>
             <w14:ligatures w14:val="standardContextual"/>
           </w:rPr>
@@ -686,7 +631,7 @@
             <w:noProof/>
             <w:webHidden/>
           </w:rPr>
-          <w:instrText xml:space="preserve"> PAGEREF _Toc175921325 \h </w:instrText>
+          <w:instrText xml:space="preserve"> PAGEREF _Toc180662358 \h </w:instrText>
         </w:r>
         <w:r>
           <w:rPr>
@@ -728,13 +673,12 @@
           <w:rFonts w:asciiTheme="minorHAnsi" w:eastAsiaTheme="minorEastAsia" w:hAnsiTheme="minorHAnsi" w:cstheme="minorBidi"/>
           <w:noProof/>
           <w:kern w:val="2"/>
-          <w:sz w:val="22"/>
-          <w:szCs w:val="22"/>
+          <w:szCs w:val="24"/>
           <w:lang w:val="fr-CH" w:eastAsia="fr-CH"/>
           <w14:ligatures w14:val="standardContextual"/>
         </w:rPr>
       </w:pPr>
-      <w:hyperlink w:anchor="_Toc175921326" w:history="1">
+      <w:hyperlink w:anchor="_Toc180662359" w:history="1">
         <w:r>
           <w:rPr>
             <w:rStyle w:val="Lienhypertexte"/>
@@ -748,8 +692,7 @@
             <w:rFonts w:asciiTheme="minorHAnsi" w:eastAsiaTheme="minorEastAsia" w:hAnsiTheme="minorHAnsi" w:cstheme="minorBidi"/>
             <w:noProof/>
             <w:kern w:val="2"/>
-            <w:sz w:val="22"/>
-            <w:szCs w:val="22"/>
+            <w:szCs w:val="24"/>
             <w:lang w:val="fr-CH" w:eastAsia="fr-CH"/>
             <w14:ligatures w14:val="standardContextual"/>
           </w:rPr>
@@ -782,7 +725,7 @@
             <w:noProof/>
             <w:webHidden/>
           </w:rPr>
-          <w:instrText xml:space="preserve"> PAGEREF _Toc175921326 \h </w:instrText>
+          <w:instrText xml:space="preserve"> PAGEREF _Toc180662359 \h </w:instrText>
         </w:r>
         <w:r>
           <w:rPr>
@@ -824,13 +767,12 @@
           <w:rFonts w:asciiTheme="minorHAnsi" w:eastAsiaTheme="minorEastAsia" w:hAnsiTheme="minorHAnsi" w:cstheme="minorBidi"/>
           <w:noProof/>
           <w:kern w:val="2"/>
-          <w:sz w:val="22"/>
-          <w:szCs w:val="22"/>
+          <w:szCs w:val="24"/>
           <w:lang w:val="fr-CH" w:eastAsia="fr-CH"/>
           <w14:ligatures w14:val="standardContextual"/>
         </w:rPr>
       </w:pPr>
-      <w:hyperlink w:anchor="_Toc175921327" w:history="1">
+      <w:hyperlink w:anchor="_Toc180662360" w:history="1">
         <w:r>
           <w:rPr>
             <w:rStyle w:val="Lienhypertexte"/>
@@ -844,8 +786,7 @@
             <w:rFonts w:asciiTheme="minorHAnsi" w:eastAsiaTheme="minorEastAsia" w:hAnsiTheme="minorHAnsi" w:cstheme="minorBidi"/>
             <w:noProof/>
             <w:kern w:val="2"/>
-            <w:sz w:val="22"/>
-            <w:szCs w:val="22"/>
+            <w:szCs w:val="24"/>
             <w:lang w:val="fr-CH" w:eastAsia="fr-CH"/>
             <w14:ligatures w14:val="standardContextual"/>
           </w:rPr>
@@ -878,7 +819,7 @@
             <w:noProof/>
             <w:webHidden/>
           </w:rPr>
-          <w:instrText xml:space="preserve"> PAGEREF _Toc175921327 \h </w:instrText>
+          <w:instrText xml:space="preserve"> PAGEREF _Toc180662360 \h </w:instrText>
         </w:r>
         <w:r>
           <w:rPr>
@@ -920,13 +861,12 @@
           <w:rFonts w:asciiTheme="minorHAnsi" w:eastAsiaTheme="minorEastAsia" w:hAnsiTheme="minorHAnsi" w:cstheme="minorBidi"/>
           <w:noProof/>
           <w:kern w:val="2"/>
-          <w:sz w:val="22"/>
-          <w:szCs w:val="22"/>
+          <w:szCs w:val="24"/>
           <w:lang w:val="fr-CH" w:eastAsia="fr-CH"/>
           <w14:ligatures w14:val="standardContextual"/>
         </w:rPr>
       </w:pPr>
-      <w:hyperlink w:anchor="_Toc175921328" w:history="1">
+      <w:hyperlink w:anchor="_Toc180662361" w:history="1">
         <w:r>
           <w:rPr>
             <w:rStyle w:val="Lienhypertexte"/>
@@ -940,8 +880,7 @@
             <w:rFonts w:asciiTheme="minorHAnsi" w:eastAsiaTheme="minorEastAsia" w:hAnsiTheme="minorHAnsi" w:cstheme="minorBidi"/>
             <w:noProof/>
             <w:kern w:val="2"/>
-            <w:sz w:val="22"/>
-            <w:szCs w:val="22"/>
+            <w:szCs w:val="24"/>
             <w:lang w:val="fr-CH" w:eastAsia="fr-CH"/>
             <w14:ligatures w14:val="standardContextual"/>
           </w:rPr>
@@ -974,7 +913,7 @@
             <w:noProof/>
             <w:webHidden/>
           </w:rPr>
-          <w:instrText xml:space="preserve"> PAGEREF _Toc175921328 \h </w:instrText>
+          <w:instrText xml:space="preserve"> PAGEREF _Toc180662361 \h </w:instrText>
         </w:r>
         <w:r>
           <w:rPr>
@@ -1011,13 +950,12 @@
         <w:rPr>
           <w:rFonts w:asciiTheme="minorHAnsi" w:eastAsiaTheme="minorEastAsia" w:hAnsiTheme="minorHAnsi" w:cstheme="minorBidi"/>
           <w:kern w:val="2"/>
-          <w:sz w:val="22"/>
-          <w:szCs w:val="22"/>
+          <w:szCs w:val="24"/>
           <w:lang w:val="fr-CH" w:eastAsia="fr-CH"/>
           <w14:ligatures w14:val="standardContextual"/>
         </w:rPr>
       </w:pPr>
-      <w:hyperlink w:anchor="_Toc175921329" w:history="1">
+      <w:hyperlink w:anchor="_Toc180662362" w:history="1">
         <w:r>
           <w:rPr>
             <w:rStyle w:val="Lienhypertexte"/>
@@ -1028,8 +966,7 @@
           <w:rPr>
             <w:rFonts w:asciiTheme="minorHAnsi" w:eastAsiaTheme="minorEastAsia" w:hAnsiTheme="minorHAnsi" w:cstheme="minorBidi"/>
             <w:kern w:val="2"/>
-            <w:sz w:val="22"/>
-            <w:szCs w:val="22"/>
+            <w:szCs w:val="24"/>
             <w:lang w:val="fr-CH" w:eastAsia="fr-CH"/>
             <w14:ligatures w14:val="standardContextual"/>
           </w:rPr>
@@ -1057,7 +994,7 @@
           <w:rPr>
             <w:webHidden/>
           </w:rPr>
-          <w:instrText xml:space="preserve"> PAGEREF _Toc175921329 \h </w:instrText>
+          <w:instrText xml:space="preserve"> PAGEREF _Toc180662362 \h </w:instrText>
         </w:r>
         <w:r>
           <w:rPr>
@@ -1074,7 +1011,7 @@
           <w:rPr>
             <w:webHidden/>
           </w:rPr>
-          <w:t>4</w:t>
+          <w:t>5</w:t>
         </w:r>
         <w:r>
           <w:rPr>
@@ -1095,13 +1032,12 @@
           <w:rFonts w:asciiTheme="minorHAnsi" w:eastAsiaTheme="minorEastAsia" w:hAnsiTheme="minorHAnsi" w:cstheme="minorBidi"/>
           <w:noProof/>
           <w:kern w:val="2"/>
-          <w:sz w:val="22"/>
-          <w:szCs w:val="22"/>
+          <w:szCs w:val="24"/>
           <w:lang w:val="fr-CH" w:eastAsia="fr-CH"/>
           <w14:ligatures w14:val="standardContextual"/>
         </w:rPr>
       </w:pPr>
-      <w:hyperlink w:anchor="_Toc175921330" w:history="1">
+      <w:hyperlink w:anchor="_Toc180662363" w:history="1">
         <w:r>
           <w:rPr>
             <w:rStyle w:val="Lienhypertexte"/>
@@ -1114,8 +1050,7 @@
             <w:rFonts w:asciiTheme="minorHAnsi" w:eastAsiaTheme="minorEastAsia" w:hAnsiTheme="minorHAnsi" w:cstheme="minorBidi"/>
             <w:noProof/>
             <w:kern w:val="2"/>
-            <w:sz w:val="22"/>
-            <w:szCs w:val="22"/>
+            <w:szCs w:val="24"/>
             <w:lang w:val="fr-CH" w:eastAsia="fr-CH"/>
             <w14:ligatures w14:val="standardContextual"/>
           </w:rPr>
@@ -1147,7 +1082,7 @@
             <w:noProof/>
             <w:webHidden/>
           </w:rPr>
-          <w:instrText xml:space="preserve"> PAGEREF _Toc175921330 \h </w:instrText>
+          <w:instrText xml:space="preserve"> PAGEREF _Toc180662363 \h </w:instrText>
         </w:r>
         <w:r>
           <w:rPr>
@@ -1167,7 +1102,7 @@
             <w:noProof/>
             <w:webHidden/>
           </w:rPr>
-          <w:t>4</w:t>
+          <w:t>5</w:t>
         </w:r>
         <w:r>
           <w:rPr>
@@ -1189,13 +1124,12 @@
           <w:rFonts w:asciiTheme="minorHAnsi" w:eastAsiaTheme="minorEastAsia" w:hAnsiTheme="minorHAnsi" w:cstheme="minorBidi"/>
           <w:noProof/>
           <w:kern w:val="2"/>
-          <w:sz w:val="22"/>
-          <w:szCs w:val="22"/>
+          <w:szCs w:val="24"/>
           <w:lang w:val="fr-CH" w:eastAsia="fr-CH"/>
           <w14:ligatures w14:val="standardContextual"/>
         </w:rPr>
       </w:pPr>
-      <w:hyperlink w:anchor="_Toc175921331" w:history="1">
+      <w:hyperlink w:anchor="_Toc180662364" w:history="1">
         <w:r>
           <w:rPr>
             <w:rStyle w:val="Lienhypertexte"/>
@@ -1210,8 +1144,7 @@
             <w:rFonts w:asciiTheme="minorHAnsi" w:eastAsiaTheme="minorEastAsia" w:hAnsiTheme="minorHAnsi" w:cstheme="minorBidi"/>
             <w:noProof/>
             <w:kern w:val="2"/>
-            <w:sz w:val="22"/>
-            <w:szCs w:val="22"/>
+            <w:szCs w:val="24"/>
             <w:lang w:val="fr-CH" w:eastAsia="fr-CH"/>
             <w14:ligatures w14:val="standardContextual"/>
           </w:rPr>
@@ -1245,7 +1178,7 @@
             <w:noProof/>
             <w:webHidden/>
           </w:rPr>
-          <w:instrText xml:space="preserve"> PAGEREF _Toc175921331 \h </w:instrText>
+          <w:instrText xml:space="preserve"> PAGEREF _Toc180662364 \h </w:instrText>
         </w:r>
         <w:r>
           <w:rPr>
@@ -1287,13 +1220,12 @@
           <w:rFonts w:asciiTheme="minorHAnsi" w:eastAsiaTheme="minorEastAsia" w:hAnsiTheme="minorHAnsi" w:cstheme="minorBidi"/>
           <w:noProof/>
           <w:kern w:val="2"/>
-          <w:sz w:val="22"/>
-          <w:szCs w:val="22"/>
+          <w:szCs w:val="24"/>
           <w:lang w:val="fr-CH" w:eastAsia="fr-CH"/>
           <w14:ligatures w14:val="standardContextual"/>
         </w:rPr>
       </w:pPr>
-      <w:hyperlink w:anchor="_Toc175921332" w:history="1">
+      <w:hyperlink w:anchor="_Toc180662365" w:history="1">
         <w:r>
           <w:rPr>
             <w:rStyle w:val="Lienhypertexte"/>
@@ -1308,8 +1240,7 @@
             <w:rFonts w:asciiTheme="minorHAnsi" w:eastAsiaTheme="minorEastAsia" w:hAnsiTheme="minorHAnsi" w:cstheme="minorBidi"/>
             <w:noProof/>
             <w:kern w:val="2"/>
-            <w:sz w:val="22"/>
-            <w:szCs w:val="22"/>
+            <w:szCs w:val="24"/>
             <w:lang w:val="fr-CH" w:eastAsia="fr-CH"/>
             <w14:ligatures w14:val="standardContextual"/>
           </w:rPr>
@@ -1343,7 +1274,7 @@
             <w:noProof/>
             <w:webHidden/>
           </w:rPr>
-          <w:instrText xml:space="preserve"> PAGEREF _Toc175921332 \h </w:instrText>
+          <w:instrText xml:space="preserve"> PAGEREF _Toc180662365 \h </w:instrText>
         </w:r>
         <w:r>
           <w:rPr>
@@ -1385,13 +1316,12 @@
           <w:rFonts w:asciiTheme="minorHAnsi" w:eastAsiaTheme="minorEastAsia" w:hAnsiTheme="minorHAnsi" w:cstheme="minorBidi"/>
           <w:noProof/>
           <w:kern w:val="2"/>
-          <w:sz w:val="22"/>
-          <w:szCs w:val="22"/>
+          <w:szCs w:val="24"/>
           <w:lang w:val="fr-CH" w:eastAsia="fr-CH"/>
           <w14:ligatures w14:val="standardContextual"/>
         </w:rPr>
       </w:pPr>
-      <w:hyperlink w:anchor="_Toc175921333" w:history="1">
+      <w:hyperlink w:anchor="_Toc180662366" w:history="1">
         <w:r>
           <w:rPr>
             <w:rStyle w:val="Lienhypertexte"/>
@@ -1406,8 +1336,7 @@
             <w:rFonts w:asciiTheme="minorHAnsi" w:eastAsiaTheme="minorEastAsia" w:hAnsiTheme="minorHAnsi" w:cstheme="minorBidi"/>
             <w:noProof/>
             <w:kern w:val="2"/>
-            <w:sz w:val="22"/>
-            <w:szCs w:val="22"/>
+            <w:szCs w:val="24"/>
             <w:lang w:val="fr-CH" w:eastAsia="fr-CH"/>
             <w14:ligatures w14:val="standardContextual"/>
           </w:rPr>
@@ -1441,7 +1370,7 @@
             <w:noProof/>
             <w:webHidden/>
           </w:rPr>
-          <w:instrText xml:space="preserve"> PAGEREF _Toc175921333 \h </w:instrText>
+          <w:instrText xml:space="preserve"> PAGEREF _Toc180662366 \h </w:instrText>
         </w:r>
         <w:r>
           <w:rPr>
@@ -1483,13 +1412,12 @@
           <w:rFonts w:asciiTheme="minorHAnsi" w:eastAsiaTheme="minorEastAsia" w:hAnsiTheme="minorHAnsi" w:cstheme="minorBidi"/>
           <w:noProof/>
           <w:kern w:val="2"/>
-          <w:sz w:val="22"/>
-          <w:szCs w:val="22"/>
+          <w:szCs w:val="24"/>
           <w:lang w:val="fr-CH" w:eastAsia="fr-CH"/>
           <w14:ligatures w14:val="standardContextual"/>
         </w:rPr>
       </w:pPr>
-      <w:hyperlink w:anchor="_Toc175921334" w:history="1">
+      <w:hyperlink w:anchor="_Toc180662367" w:history="1">
         <w:r>
           <w:rPr>
             <w:rStyle w:val="Lienhypertexte"/>
@@ -1503,8 +1431,7 @@
             <w:rFonts w:asciiTheme="minorHAnsi" w:eastAsiaTheme="minorEastAsia" w:hAnsiTheme="minorHAnsi" w:cstheme="minorBidi"/>
             <w:noProof/>
             <w:kern w:val="2"/>
-            <w:sz w:val="22"/>
-            <w:szCs w:val="22"/>
+            <w:szCs w:val="24"/>
             <w:lang w:val="fr-CH" w:eastAsia="fr-CH"/>
             <w14:ligatures w14:val="standardContextual"/>
           </w:rPr>
@@ -1537,7 +1464,7 @@
             <w:noProof/>
             <w:webHidden/>
           </w:rPr>
-          <w:instrText xml:space="preserve"> PAGEREF _Toc175921334 \h </w:instrText>
+          <w:instrText xml:space="preserve"> PAGEREF _Toc180662367 \h </w:instrText>
         </w:r>
         <w:r>
           <w:rPr>
@@ -1579,13 +1506,12 @@
           <w:rFonts w:asciiTheme="minorHAnsi" w:eastAsiaTheme="minorEastAsia" w:hAnsiTheme="minorHAnsi" w:cstheme="minorBidi"/>
           <w:noProof/>
           <w:kern w:val="2"/>
-          <w:sz w:val="22"/>
-          <w:szCs w:val="22"/>
+          <w:szCs w:val="24"/>
           <w:lang w:val="fr-CH" w:eastAsia="fr-CH"/>
           <w14:ligatures w14:val="standardContextual"/>
         </w:rPr>
       </w:pPr>
-      <w:hyperlink w:anchor="_Toc175921335" w:history="1">
+      <w:hyperlink w:anchor="_Toc180662368" w:history="1">
         <w:r>
           <w:rPr>
             <w:rStyle w:val="Lienhypertexte"/>
@@ -1599,8 +1525,7 @@
             <w:rFonts w:asciiTheme="minorHAnsi" w:eastAsiaTheme="minorEastAsia" w:hAnsiTheme="minorHAnsi" w:cstheme="minorBidi"/>
             <w:noProof/>
             <w:kern w:val="2"/>
-            <w:sz w:val="22"/>
-            <w:szCs w:val="22"/>
+            <w:szCs w:val="24"/>
             <w:lang w:val="fr-CH" w:eastAsia="fr-CH"/>
             <w14:ligatures w14:val="standardContextual"/>
           </w:rPr>
@@ -1633,7 +1558,7 @@
             <w:noProof/>
             <w:webHidden/>
           </w:rPr>
-          <w:instrText xml:space="preserve"> PAGEREF _Toc175921335 \h </w:instrText>
+          <w:instrText xml:space="preserve"> PAGEREF _Toc180662368 \h </w:instrText>
         </w:r>
         <w:r>
           <w:rPr>
@@ -1653,7 +1578,7 @@
             <w:noProof/>
             <w:webHidden/>
           </w:rPr>
-          <w:t>5</w:t>
+          <w:t>6</w:t>
         </w:r>
         <w:r>
           <w:rPr>
@@ -1675,13 +1600,12 @@
           <w:rFonts w:asciiTheme="minorHAnsi" w:eastAsiaTheme="minorEastAsia" w:hAnsiTheme="minorHAnsi" w:cstheme="minorBidi"/>
           <w:noProof/>
           <w:kern w:val="2"/>
-          <w:sz w:val="22"/>
-          <w:szCs w:val="22"/>
+          <w:szCs w:val="24"/>
           <w:lang w:val="fr-CH" w:eastAsia="fr-CH"/>
           <w14:ligatures w14:val="standardContextual"/>
         </w:rPr>
       </w:pPr>
-      <w:hyperlink w:anchor="_Toc175921336" w:history="1">
+      <w:hyperlink w:anchor="_Toc180662369" w:history="1">
         <w:r>
           <w:rPr>
             <w:rStyle w:val="Lienhypertexte"/>
@@ -1695,8 +1619,7 @@
             <w:rFonts w:asciiTheme="minorHAnsi" w:eastAsiaTheme="minorEastAsia" w:hAnsiTheme="minorHAnsi" w:cstheme="minorBidi"/>
             <w:noProof/>
             <w:kern w:val="2"/>
-            <w:sz w:val="22"/>
-            <w:szCs w:val="22"/>
+            <w:szCs w:val="24"/>
             <w:lang w:val="fr-CH" w:eastAsia="fr-CH"/>
             <w14:ligatures w14:val="standardContextual"/>
           </w:rPr>
@@ -1729,7 +1652,7 @@
             <w:noProof/>
             <w:webHidden/>
           </w:rPr>
-          <w:instrText xml:space="preserve"> PAGEREF _Toc175921336 \h </w:instrText>
+          <w:instrText xml:space="preserve"> PAGEREF _Toc180662369 \h </w:instrText>
         </w:r>
         <w:r>
           <w:rPr>
@@ -1771,13 +1694,12 @@
           <w:rFonts w:asciiTheme="minorHAnsi" w:eastAsiaTheme="minorEastAsia" w:hAnsiTheme="minorHAnsi" w:cstheme="minorBidi"/>
           <w:noProof/>
           <w:kern w:val="2"/>
-          <w:sz w:val="22"/>
-          <w:szCs w:val="22"/>
+          <w:szCs w:val="24"/>
           <w:lang w:val="fr-CH" w:eastAsia="fr-CH"/>
           <w14:ligatures w14:val="standardContextual"/>
         </w:rPr>
       </w:pPr>
-      <w:hyperlink w:anchor="_Toc175921337" w:history="1">
+      <w:hyperlink w:anchor="_Toc180662370" w:history="1">
         <w:r>
           <w:rPr>
             <w:rStyle w:val="Lienhypertexte"/>
@@ -1791,8 +1713,7 @@
             <w:rFonts w:asciiTheme="minorHAnsi" w:eastAsiaTheme="minorEastAsia" w:hAnsiTheme="minorHAnsi" w:cstheme="minorBidi"/>
             <w:noProof/>
             <w:kern w:val="2"/>
-            <w:sz w:val="22"/>
-            <w:szCs w:val="22"/>
+            <w:szCs w:val="24"/>
             <w:lang w:val="fr-CH" w:eastAsia="fr-CH"/>
             <w14:ligatures w14:val="standardContextual"/>
           </w:rPr>
@@ -1825,7 +1746,7 @@
             <w:noProof/>
             <w:webHidden/>
           </w:rPr>
-          <w:instrText xml:space="preserve"> PAGEREF _Toc175921337 \h </w:instrText>
+          <w:instrText xml:space="preserve"> PAGEREF _Toc180662370 \h </w:instrText>
         </w:r>
         <w:r>
           <w:rPr>
@@ -1862,13 +1783,12 @@
         <w:rPr>
           <w:rFonts w:asciiTheme="minorHAnsi" w:eastAsiaTheme="minorEastAsia" w:hAnsiTheme="minorHAnsi" w:cstheme="minorBidi"/>
           <w:kern w:val="2"/>
-          <w:sz w:val="22"/>
-          <w:szCs w:val="22"/>
+          <w:szCs w:val="24"/>
           <w:lang w:val="fr-CH" w:eastAsia="fr-CH"/>
           <w14:ligatures w14:val="standardContextual"/>
         </w:rPr>
       </w:pPr>
-      <w:hyperlink w:anchor="_Toc175921338" w:history="1">
+      <w:hyperlink w:anchor="_Toc180662371" w:history="1">
         <w:r>
           <w:rPr>
             <w:rStyle w:val="Lienhypertexte"/>
@@ -1879,8 +1799,7 @@
           <w:rPr>
             <w:rFonts w:asciiTheme="minorHAnsi" w:eastAsiaTheme="minorEastAsia" w:hAnsiTheme="minorHAnsi" w:cstheme="minorBidi"/>
             <w:kern w:val="2"/>
-            <w:sz w:val="22"/>
-            <w:szCs w:val="22"/>
+            <w:szCs w:val="24"/>
             <w:lang w:val="fr-CH" w:eastAsia="fr-CH"/>
             <w14:ligatures w14:val="standardContextual"/>
           </w:rPr>
@@ -1908,7 +1827,7 @@
           <w:rPr>
             <w:webHidden/>
           </w:rPr>
-          <w:instrText xml:space="preserve"> PAGEREF _Toc175921338 \h </w:instrText>
+          <w:instrText xml:space="preserve"> PAGEREF _Toc180662371 \h </w:instrText>
         </w:r>
         <w:r>
           <w:rPr>
@@ -1941,13 +1860,12 @@
         <w:rPr>
           <w:rFonts w:asciiTheme="minorHAnsi" w:eastAsiaTheme="minorEastAsia" w:hAnsiTheme="minorHAnsi" w:cstheme="minorBidi"/>
           <w:kern w:val="2"/>
-          <w:sz w:val="22"/>
-          <w:szCs w:val="22"/>
+          <w:szCs w:val="24"/>
           <w:lang w:val="fr-CH" w:eastAsia="fr-CH"/>
           <w14:ligatures w14:val="standardContextual"/>
         </w:rPr>
       </w:pPr>
-      <w:hyperlink w:anchor="_Toc175921339" w:history="1">
+      <w:hyperlink w:anchor="_Toc180662372" w:history="1">
         <w:r>
           <w:rPr>
             <w:rStyle w:val="Lienhypertexte"/>
@@ -1958,8 +1876,7 @@
           <w:rPr>
             <w:rFonts w:asciiTheme="minorHAnsi" w:eastAsiaTheme="minorEastAsia" w:hAnsiTheme="minorHAnsi" w:cstheme="minorBidi"/>
             <w:kern w:val="2"/>
-            <w:sz w:val="22"/>
-            <w:szCs w:val="22"/>
+            <w:szCs w:val="24"/>
             <w:lang w:val="fr-CH" w:eastAsia="fr-CH"/>
             <w14:ligatures w14:val="standardContextual"/>
           </w:rPr>
@@ -1987,7 +1904,7 @@
           <w:rPr>
             <w:webHidden/>
           </w:rPr>
-          <w:instrText xml:space="preserve"> PAGEREF _Toc175921339 \h </w:instrText>
+          <w:instrText xml:space="preserve"> PAGEREF _Toc180662372 \h </w:instrText>
         </w:r>
         <w:r>
           <w:rPr>
@@ -2025,13 +1942,12 @@
           <w:rFonts w:asciiTheme="minorHAnsi" w:eastAsiaTheme="minorEastAsia" w:hAnsiTheme="minorHAnsi" w:cstheme="minorBidi"/>
           <w:noProof/>
           <w:kern w:val="2"/>
-          <w:sz w:val="22"/>
-          <w:szCs w:val="22"/>
+          <w:szCs w:val="24"/>
           <w:lang w:val="fr-CH" w:eastAsia="fr-CH"/>
           <w14:ligatures w14:val="standardContextual"/>
         </w:rPr>
       </w:pPr>
-      <w:hyperlink w:anchor="_Toc175921340" w:history="1">
+      <w:hyperlink w:anchor="_Toc180662373" w:history="1">
         <w:r>
           <w:rPr>
             <w:rStyle w:val="Lienhypertexte"/>
@@ -2045,8 +1961,7 @@
             <w:rFonts w:asciiTheme="minorHAnsi" w:eastAsiaTheme="minorEastAsia" w:hAnsiTheme="minorHAnsi" w:cstheme="minorBidi"/>
             <w:noProof/>
             <w:kern w:val="2"/>
-            <w:sz w:val="22"/>
-            <w:szCs w:val="22"/>
+            <w:szCs w:val="24"/>
             <w:lang w:val="fr-CH" w:eastAsia="fr-CH"/>
             <w14:ligatures w14:val="standardContextual"/>
           </w:rPr>
@@ -2079,7 +1994,7 @@
             <w:noProof/>
             <w:webHidden/>
           </w:rPr>
-          <w:instrText xml:space="preserve"> PAGEREF _Toc175921340 \h </w:instrText>
+          <w:instrText xml:space="preserve"> PAGEREF _Toc180662373 \h </w:instrText>
         </w:r>
         <w:r>
           <w:rPr>
@@ -2189,7 +2104,7 @@
       <w:pPr>
         <w:pStyle w:val="Titre1"/>
       </w:pPr>
-      <w:bookmarkStart w:id="0" w:name="_Toc175921320"/>
+      <w:bookmarkStart w:id="0" w:name="_Toc180662353"/>
       <w:r>
         <w:lastRenderedPageBreak/>
         <w:t>Analyse prél</w:t>
@@ -2210,7 +2125,7 @@
           <w:iCs/>
         </w:rPr>
       </w:pPr>
-      <w:bookmarkStart w:id="1" w:name="_Toc175921321"/>
+      <w:bookmarkStart w:id="1" w:name="_Toc180662354"/>
       <w:r>
         <w:rPr>
           <w:i w:val="0"/>
@@ -2233,7 +2148,21 @@
         <w:t>Ce projet est réalisé dans le cadre du module I323</w:t>
       </w:r>
       <w:r>
-        <w:t xml:space="preserve"> afin d’apprendre la programmation fonctionnelle.</w:t>
+        <w:t xml:space="preserve"> afin d’apprendre la programmation fonctionnelle</w:t>
+      </w:r>
+      <w:r>
+        <w:t xml:space="preserve"> en créant une application console affichant des graphiques</w:t>
+      </w:r>
+      <w:r>
+        <w:t>.</w:t>
+      </w:r>
+    </w:p>
+    <w:p>
+      <w:r>
+        <w:t>Dans ce projet l’application console permet d</w:t>
+      </w:r>
+      <w:r>
+        <w:t>’afficher des graphiques concernant les dépenses militaires de chaque pays dans la devise décidé par l’utilisateur afin de comparer les dépenses.</w:t>
       </w:r>
     </w:p>
     <w:p/>
@@ -2397,7 +2326,7 @@
           <w:iCs/>
         </w:rPr>
       </w:pPr>
-      <w:bookmarkStart w:id="2" w:name="_Toc175921322"/>
+      <w:bookmarkStart w:id="2" w:name="_Toc180662355"/>
       <w:r>
         <w:rPr>
           <w:i w:val="0"/>
@@ -2601,7 +2530,7 @@
       <w:r>
         <w:br w:type="page"/>
       </w:r>
-      <w:bookmarkStart w:id="3" w:name="_Toc175921323"/>
+      <w:bookmarkStart w:id="3" w:name="_Toc180662356"/>
       <w:r>
         <w:rPr>
           <w:bCs/>
@@ -2667,20 +2596,34 @@
         <w:rPr>
           <w:szCs w:val="14"/>
         </w:rPr>
-        <w:t>TODO</w:t>
-      </w:r>
-      <w:r>
+        <w:t>La méthode Agile est une méthode de gestion de projet centré sur la flexibilité et la collaboration avec les membres de l’équipe et le client.</w:t>
+      </w:r>
+    </w:p>
+    <w:p>
+      <w:pPr>
+        <w:spacing w:line="259" w:lineRule="auto"/>
         <w:rPr>
           <w:szCs w:val="14"/>
         </w:rPr>
-        <w:t xml:space="preserve"> – Explication minimaliste de la méthode agile</w:t>
+      </w:pPr>
+      <w:r>
+        <w:rPr>
+          <w:szCs w:val="14"/>
+        </w:rPr>
+        <w:t>Elle fonctionne avec des cycles de développement court appelés « sprints »</w:t>
+      </w:r>
+      <w:r>
+        <w:rPr>
+          <w:szCs w:val="14"/>
+        </w:rPr>
+        <w:t>.</w:t>
       </w:r>
     </w:p>
     <w:p>
       <w:pPr>
         <w:pStyle w:val="Titre1"/>
       </w:pPr>
-      <w:bookmarkStart w:id="4" w:name="_Toc175921324"/>
+      <w:bookmarkStart w:id="4" w:name="_Toc180662357"/>
       <w:r>
         <w:t>Analyse</w:t>
       </w:r>
@@ -2697,7 +2640,7 @@
           <w:iCs/>
         </w:rPr>
       </w:pPr>
-      <w:bookmarkStart w:id="5" w:name="_Toc175921325"/>
+      <w:bookmarkStart w:id="5" w:name="_Toc180662358"/>
       <w:r>
         <w:rPr>
           <w:i w:val="0"/>
@@ -2756,7 +2699,13 @@
         <w:ind w:left="708"/>
       </w:pPr>
       <w:r>
-        <w:t>Le public destiné contient des économistes mais aussi n’importe quelle personne curieuse de connaître les dépenses militaires d’un pays en particulier.</w:t>
+        <w:t>Le public destiné contient des économistes mais aussi n’importe quelle personne curieuse de connaître les dépenses militaires d’un pays en particulier</w:t>
+      </w:r>
+      <w:r>
+        <w:t xml:space="preserve"> et de les comparer à d’autres pays</w:t>
+      </w:r>
+      <w:r>
+        <w:t>.</w:t>
       </w:r>
     </w:p>
     <w:p>
@@ -2885,147 +2834,295 @@
       </w:r>
     </w:p>
     <w:p>
+      <w:r>
+        <w:br w:type="page"/>
+      </w:r>
+    </w:p>
+    <w:p>
+      <w:pPr>
+        <w:pStyle w:val="Titre2"/>
+        <w:rPr>
+          <w:i w:val="0"/>
+          <w:iCs/>
+        </w:rPr>
+      </w:pPr>
+      <w:bookmarkStart w:id="6" w:name="_Toc180662359"/>
+      <w:r>
+        <w:rPr>
+          <w:i w:val="0"/>
+          <w:iCs/>
+        </w:rPr>
+        <w:lastRenderedPageBreak/>
+        <w:t>Concept</w:t>
+      </w:r>
+      <w:bookmarkEnd w:id="6"/>
+    </w:p>
+    <w:p>
       <w:pPr>
         <w:pStyle w:val="Retraitnormal1"/>
-        <w:numPr>
-          <w:ilvl w:val="0"/>
-          <w:numId w:val="15"/>
-        </w:numPr>
-        <w:rPr>
-          <w:rFonts w:ascii="Arial" w:hAnsi="Arial"/>
-          <w:i/>
-          <w:iCs/>
-          <w:color w:val="FF0000"/>
-          <w:sz w:val="24"/>
-          <w:szCs w:val="14"/>
-          <w:lang w:eastAsia="fr-FR"/>
-        </w:rPr>
-      </w:pPr>
-      <w:r>
-        <w:rPr>
-          <w:rFonts w:ascii="Arial" w:hAnsi="Arial"/>
-          <w:i/>
-          <w:iCs/>
-          <w:color w:val="FF0000"/>
-          <w:sz w:val="24"/>
-          <w:szCs w:val="14"/>
-          <w:lang w:eastAsia="fr-FR"/>
-        </w:rPr>
-        <w:t>…</w:t>
-      </w:r>
-    </w:p>
-    <w:p>
-      <w:pPr>
-        <w:pStyle w:val="Titre2"/>
-        <w:rPr>
-          <w:i w:val="0"/>
-          <w:iCs/>
-        </w:rPr>
-      </w:pPr>
-      <w:bookmarkStart w:id="6" w:name="_Toc175921326"/>
-      <w:r>
-        <w:rPr>
-          <w:i w:val="0"/>
-          <w:iCs/>
-        </w:rPr>
-        <w:t>Concept</w:t>
-      </w:r>
-      <w:bookmarkEnd w:id="6"/>
-    </w:p>
-    <w:p>
-      <w:pPr>
-        <w:pStyle w:val="Retraitnormal1"/>
+        <w:keepNext/>
         <w:numPr>
           <w:ilvl w:val="0"/>
           <w:numId w:val="0"/>
         </w:numPr>
         <w:ind w:left="360"/>
-        <w:rPr>
-          <w:rFonts w:ascii="Arial" w:hAnsi="Arial"/>
-          <w:sz w:val="24"/>
-          <w:szCs w:val="14"/>
-          <w:lang w:eastAsia="fr-FR"/>
-        </w:rPr>
-      </w:pPr>
+        <w:jc w:val="center"/>
+      </w:pPr>
+      <w:r>
+        <w:rPr>
+          <w:noProof/>
+        </w:rPr>
+        <w:drawing>
+          <wp:inline distT="0" distB="0" distL="0" distR="0" wp14:anchorId="192F8116" wp14:editId="12DCB445">
+            <wp:extent cx="5759450" cy="5520055"/>
+            <wp:effectExtent l="19050" t="19050" r="12700" b="23495"/>
+            <wp:docPr id="2066722377" name="Image 1" descr="PlantUML diagram"/>
+            <wp:cNvGraphicFramePr>
+              <a:graphicFrameLocks xmlns:a="http://schemas.openxmlformats.org/drawingml/2006/main" noChangeAspect="1"/>
+            </wp:cNvGraphicFramePr>
+            <a:graphic xmlns:a="http://schemas.openxmlformats.org/drawingml/2006/main">
+              <a:graphicData uri="http://schemas.openxmlformats.org/drawingml/2006/picture">
+                <pic:pic xmlns:pic="http://schemas.openxmlformats.org/drawingml/2006/picture">
+                  <pic:nvPicPr>
+                    <pic:cNvPr id="0" name="Picture 1" descr="PlantUML diagram"/>
+                    <pic:cNvPicPr>
+                      <a:picLocks noChangeAspect="1" noChangeArrowheads="1"/>
+                    </pic:cNvPicPr>
+                  </pic:nvPicPr>
+                  <pic:blipFill>
+                    <a:blip r:embed="rId10">
+                      <a:extLst>
+                        <a:ext uri="{28A0092B-C50C-407E-A947-70E740481C1C}">
+                          <a14:useLocalDpi xmlns:a14="http://schemas.microsoft.com/office/drawing/2010/main" val="0"/>
+                        </a:ext>
+                      </a:extLst>
+                    </a:blip>
+                    <a:srcRect/>
+                    <a:stretch>
+                      <a:fillRect/>
+                    </a:stretch>
+                  </pic:blipFill>
+                  <pic:spPr bwMode="auto">
+                    <a:xfrm>
+                      <a:off x="0" y="0"/>
+                      <a:ext cx="5759450" cy="5520055"/>
+                    </a:xfrm>
+                    <a:prstGeom prst="rect">
+                      <a:avLst/>
+                    </a:prstGeom>
+                    <a:noFill/>
+                    <a:ln>
+                      <a:solidFill>
+                        <a:schemeClr val="bg1">
+                          <a:lumMod val="50000"/>
+                        </a:schemeClr>
+                      </a:solidFill>
+                    </a:ln>
+                  </pic:spPr>
+                </pic:pic>
+              </a:graphicData>
+            </a:graphic>
+          </wp:inline>
+        </w:drawing>
+      </w:r>
     </w:p>
     <w:p>
       <w:pPr>
         <w:pStyle w:val="Retraitnormal1"/>
-        <w:numPr>
-          <w:ilvl w:val="0"/>
-          <w:numId w:val="15"/>
-        </w:numPr>
-        <w:rPr>
-          <w:rFonts w:ascii="Arial" w:hAnsi="Arial"/>
-          <w:i/>
-          <w:iCs/>
-          <w:color w:val="FF0000"/>
-          <w:sz w:val="24"/>
-          <w:szCs w:val="14"/>
-          <w:lang w:eastAsia="fr-FR"/>
-        </w:rPr>
-      </w:pPr>
-      <w:r>
-        <w:rPr>
-          <w:rFonts w:ascii="Arial" w:hAnsi="Arial"/>
-          <w:i/>
-          <w:iCs/>
-          <w:color w:val="FF0000"/>
-          <w:sz w:val="24"/>
-          <w:szCs w:val="14"/>
-          <w:lang w:eastAsia="fr-FR"/>
-        </w:rPr>
-        <w:t>Diagramme de classe</w:t>
-      </w:r>
-    </w:p>
-    <w:p>
-      <w:pPr>
-        <w:pStyle w:val="Retraitnormal1"/>
-        <w:numPr>
-          <w:ilvl w:val="0"/>
-          <w:numId w:val="15"/>
-        </w:numPr>
-        <w:rPr>
-          <w:rFonts w:ascii="Arial" w:hAnsi="Arial"/>
-          <w:i/>
-          <w:iCs/>
-          <w:color w:val="FF0000"/>
-          <w:sz w:val="24"/>
-          <w:szCs w:val="14"/>
-          <w:lang w:eastAsia="fr-FR"/>
-        </w:rPr>
-      </w:pPr>
-      <w:r>
-        <w:rPr>
-          <w:rFonts w:ascii="Arial" w:hAnsi="Arial"/>
-          <w:i/>
-          <w:iCs/>
-          <w:color w:val="FF0000"/>
-          <w:sz w:val="24"/>
-          <w:szCs w:val="14"/>
-          <w:lang w:eastAsia="fr-FR"/>
-        </w:rPr>
-        <w:t>Diagramme(s) d’état</w:t>
-      </w:r>
-    </w:p>
-    <w:p>
-      <w:pPr>
-        <w:pStyle w:val="Retraitnormal1"/>
+        <w:keepNext/>
         <w:numPr>
           <w:ilvl w:val="0"/>
           <w:numId w:val="0"/>
         </w:numPr>
         <w:ind w:left="360"/>
-        <w:rPr>
-          <w:rFonts w:ascii="Arial" w:hAnsi="Arial"/>
-          <w:i/>
-          <w:iCs/>
-          <w:color w:val="FF0000"/>
+        <w:jc w:val="center"/>
+      </w:pPr>
+      <w:r>
+        <w:t>TODO : update</w:t>
+      </w:r>
+    </w:p>
+    <w:p>
+      <w:pPr>
+        <w:pStyle w:val="Lgende"/>
+        <w:jc w:val="center"/>
+        <w:rPr>
           <w:sz w:val="24"/>
           <w:szCs w:val="14"/>
-          <w:lang w:eastAsia="fr-FR"/>
-        </w:rPr>
-      </w:pPr>
+        </w:rPr>
+      </w:pPr>
+      <w:r>
+        <w:rPr>
+          <w:sz w:val="24"/>
+          <w:szCs w:val="14"/>
+        </w:rPr>
+        <w:fldChar w:fldCharType="begin"/>
+      </w:r>
+      <w:r>
+        <w:rPr>
+          <w:sz w:val="24"/>
+          <w:szCs w:val="14"/>
+        </w:rPr>
+        <w:instrText xml:space="preserve"> SEQ Figure \* ARABIC </w:instrText>
+      </w:r>
+      <w:r>
+        <w:rPr>
+          <w:sz w:val="24"/>
+          <w:szCs w:val="14"/>
+        </w:rPr>
+        <w:fldChar w:fldCharType="separate"/>
+      </w:r>
+      <w:r>
+        <w:rPr>
+          <w:noProof/>
+          <w:sz w:val="24"/>
+          <w:szCs w:val="14"/>
+        </w:rPr>
+        <w:t>1</w:t>
+      </w:r>
+      <w:r>
+        <w:rPr>
+          <w:sz w:val="24"/>
+          <w:szCs w:val="14"/>
+        </w:rPr>
+        <w:fldChar w:fldCharType="end"/>
+      </w:r>
+      <w:r>
+        <w:t xml:space="preserve"> - Diagramme de classe</w:t>
+      </w:r>
+    </w:p>
+    <w:p>
+      <w:pPr>
+        <w:pStyle w:val="Retraitnormal1"/>
+        <w:keepNext/>
+        <w:numPr>
+          <w:ilvl w:val="0"/>
+          <w:numId w:val="0"/>
+        </w:numPr>
+        <w:ind w:left="360"/>
+        <w:jc w:val="center"/>
+      </w:pPr>
+      <w:r>
+        <w:rPr>
+          <w:noProof/>
+        </w:rPr>
+        <w:lastRenderedPageBreak/>
+        <w:drawing>
+          <wp:inline distT="0" distB="0" distL="0" distR="0" wp14:anchorId="51808010" wp14:editId="1C71ACD2">
+            <wp:extent cx="3848100" cy="3771900"/>
+            <wp:effectExtent l="19050" t="19050" r="19050" b="19050"/>
+            <wp:docPr id="742692667" name="Image 2" descr="PlantUML diagram"/>
+            <wp:cNvGraphicFramePr>
+              <a:graphicFrameLocks xmlns:a="http://schemas.openxmlformats.org/drawingml/2006/main" noChangeAspect="1"/>
+            </wp:cNvGraphicFramePr>
+            <a:graphic xmlns:a="http://schemas.openxmlformats.org/drawingml/2006/main">
+              <a:graphicData uri="http://schemas.openxmlformats.org/drawingml/2006/picture">
+                <pic:pic xmlns:pic="http://schemas.openxmlformats.org/drawingml/2006/picture">
+                  <pic:nvPicPr>
+                    <pic:cNvPr id="0" name="Picture 3" descr="PlantUML diagram"/>
+                    <pic:cNvPicPr>
+                      <a:picLocks noChangeAspect="1" noChangeArrowheads="1"/>
+                    </pic:cNvPicPr>
+                  </pic:nvPicPr>
+                  <pic:blipFill>
+                    <a:blip r:embed="rId11">
+                      <a:extLst>
+                        <a:ext uri="{28A0092B-C50C-407E-A947-70E740481C1C}">
+                          <a14:useLocalDpi xmlns:a14="http://schemas.microsoft.com/office/drawing/2010/main" val="0"/>
+                        </a:ext>
+                      </a:extLst>
+                    </a:blip>
+                    <a:srcRect/>
+                    <a:stretch>
+                      <a:fillRect/>
+                    </a:stretch>
+                  </pic:blipFill>
+                  <pic:spPr bwMode="auto">
+                    <a:xfrm>
+                      <a:off x="0" y="0"/>
+                      <a:ext cx="3848100" cy="3771900"/>
+                    </a:xfrm>
+                    <a:prstGeom prst="rect">
+                      <a:avLst/>
+                    </a:prstGeom>
+                    <a:noFill/>
+                    <a:ln>
+                      <a:solidFill>
+                        <a:schemeClr val="bg1">
+                          <a:lumMod val="50000"/>
+                        </a:schemeClr>
+                      </a:solidFill>
+                    </a:ln>
+                  </pic:spPr>
+                </pic:pic>
+              </a:graphicData>
+            </a:graphic>
+          </wp:inline>
+        </w:drawing>
+      </w:r>
+    </w:p>
+    <w:p>
+      <w:pPr>
+        <w:pStyle w:val="Retraitnormal1"/>
+        <w:keepNext/>
+        <w:numPr>
+          <w:ilvl w:val="0"/>
+          <w:numId w:val="0"/>
+        </w:numPr>
+        <w:ind w:left="360"/>
+        <w:jc w:val="center"/>
+      </w:pPr>
+      <w:r>
+        <w:t>TODO : update</w:t>
+      </w:r>
+    </w:p>
+    <w:p>
+      <w:pPr>
+        <w:pStyle w:val="Lgende"/>
+        <w:jc w:val="center"/>
+        <w:rPr>
+          <w:sz w:val="24"/>
+          <w:szCs w:val="14"/>
+        </w:rPr>
+      </w:pPr>
+      <w:r>
+        <w:rPr>
+          <w:sz w:val="24"/>
+          <w:szCs w:val="14"/>
+        </w:rPr>
+        <w:fldChar w:fldCharType="begin"/>
+      </w:r>
+      <w:r>
+        <w:rPr>
+          <w:sz w:val="24"/>
+          <w:szCs w:val="14"/>
+        </w:rPr>
+        <w:instrText xml:space="preserve"> SEQ Figure \* ARABIC </w:instrText>
+      </w:r>
+      <w:r>
+        <w:rPr>
+          <w:sz w:val="24"/>
+          <w:szCs w:val="14"/>
+        </w:rPr>
+        <w:fldChar w:fldCharType="separate"/>
+      </w:r>
+      <w:r>
+        <w:rPr>
+          <w:noProof/>
+          <w:sz w:val="24"/>
+          <w:szCs w:val="14"/>
+        </w:rPr>
+        <w:t>2</w:t>
+      </w:r>
+      <w:r>
+        <w:rPr>
+          <w:sz w:val="24"/>
+          <w:szCs w:val="14"/>
+        </w:rPr>
+        <w:fldChar w:fldCharType="end"/>
+      </w:r>
+      <w:r>
+        <w:t xml:space="preserve"> - Diagramme d'état</w:t>
+      </w:r>
     </w:p>
     <w:p>
       <w:pPr>
@@ -3035,8 +3132,8 @@
           <w:iCs/>
         </w:rPr>
       </w:pPr>
-      <w:bookmarkStart w:id="7" w:name="_Toc175921327"/>
-      <w:bookmarkStart w:id="8" w:name="_Toc71691012"/>
+      <w:bookmarkStart w:id="7" w:name="_Toc71691012"/>
+      <w:bookmarkStart w:id="8" w:name="_Toc180662360"/>
       <w:r>
         <w:rPr>
           <w:i w:val="0"/>
@@ -3044,7 +3141,7 @@
         </w:rPr>
         <w:t>Analyse fonctionnelle</w:t>
       </w:r>
-      <w:bookmarkEnd w:id="7"/>
+      <w:bookmarkEnd w:id="8"/>
     </w:p>
     <w:p/>
     <w:p>
@@ -3126,6 +3223,11 @@
       </w:r>
     </w:p>
     <w:p>
+      <w:r>
+        <w:br w:type="page"/>
+      </w:r>
+    </w:p>
+    <w:p>
       <w:pPr>
         <w:pStyle w:val="Titre2"/>
         <w:rPr>
@@ -3133,184 +3235,80 @@
           <w:iCs/>
         </w:rPr>
       </w:pPr>
-      <w:bookmarkStart w:id="9" w:name="_Toc175921328"/>
+      <w:bookmarkStart w:id="9" w:name="_Toc180662361"/>
       <w:r>
         <w:rPr>
           <w:i w:val="0"/>
           <w:iCs/>
         </w:rPr>
+        <w:lastRenderedPageBreak/>
         <w:t>Stratégie de test</w:t>
       </w:r>
-      <w:bookmarkEnd w:id="8"/>
+      <w:bookmarkEnd w:id="7"/>
       <w:bookmarkEnd w:id="9"/>
     </w:p>
-    <w:p/>
     <w:p>
       <w:pPr>
         <w:pStyle w:val="En-tte"/>
-        <w:ind w:firstLine="360"/>
+        <w:rPr>
+          <w:i/>
+          <w:iCs/>
+        </w:rPr>
+      </w:pPr>
+    </w:p>
+    <w:p>
+      <w:pPr>
+        <w:pStyle w:val="En-tte"/>
+      </w:pPr>
+      <w:r>
+        <w:t>Des tests unitaires sont effectués avec MSTest, ils vérifient que les méthodes utilisées renvoient des valeurs correctes. Les méthodes faisant appel à une API ne sont pas testées ainsi que celles ne retournant aucune valeur.</w:t>
+      </w:r>
+    </w:p>
+    <w:p>
+      <w:pPr>
+        <w:pStyle w:val="En-tte"/>
+      </w:pPr>
+    </w:p>
+    <w:p>
+      <w:pPr>
+        <w:pStyle w:val="En-tte"/>
         <w:rPr>
           <w:b/>
           <w:bCs/>
-          <w:i/>
-          <w:iCs/>
-          <w:color w:val="FF0000"/>
+          <w:u w:val="single"/>
         </w:rPr>
       </w:pPr>
       <w:r>
         <w:rPr>
           <w:b/>
           <w:bCs/>
-          <w:i/>
-          <w:iCs/>
-          <w:color w:val="FF0000"/>
-        </w:rPr>
-        <w:t xml:space="preserve">Décrire quels sont les </w:t>
-      </w:r>
-      <w:r>
-        <w:rPr>
-          <w:b/>
-          <w:bCs/>
-          <w:i/>
-          <w:iCs/>
-          <w:color w:val="FF0000"/>
-          <w:sz w:val="36"/>
-          <w:szCs w:val="28"/>
-        </w:rPr>
-        <w:t xml:space="preserve">MOYENS </w:t>
-      </w:r>
-      <w:r>
-        <w:rPr>
-          <w:b/>
-          <w:bCs/>
-          <w:i/>
-          <w:iCs/>
-          <w:color w:val="FF0000"/>
-        </w:rPr>
-        <w:t>utilisés pour faire les tests, ne pas décrire les tests à effectuer !!!</w:t>
-      </w:r>
-    </w:p>
-    <w:p>
-      <w:pPr>
-        <w:pStyle w:val="En-tte"/>
-        <w:ind w:firstLine="360"/>
-        <w:rPr>
-          <w:b/>
-          <w:bCs/>
-          <w:i/>
-          <w:iCs/>
-          <w:color w:val="FF0000"/>
-        </w:rPr>
-      </w:pPr>
-    </w:p>
-    <w:p>
-      <w:pPr>
-        <w:pStyle w:val="En-tte"/>
-        <w:ind w:firstLine="360"/>
-        <w:rPr>
-          <w:b/>
-          <w:bCs/>
-          <w:i/>
-          <w:iCs/>
-          <w:color w:val="FF0000"/>
-        </w:rPr>
-      </w:pPr>
-      <w:r>
-        <w:rPr>
-          <w:b/>
-          <w:bCs/>
-          <w:i/>
-          <w:iCs/>
-          <w:color w:val="FF0000"/>
-        </w:rPr>
-        <w:t>Décrire l’environnement dans lequel se fait la sprint review</w:t>
-      </w:r>
-    </w:p>
-    <w:p>
-      <w:pPr>
-        <w:pStyle w:val="En-tte"/>
-        <w:ind w:firstLine="360"/>
-        <w:rPr>
-          <w:i/>
-          <w:iCs/>
-        </w:rPr>
-      </w:pPr>
-    </w:p>
-    <w:p>
-      <w:pPr>
-        <w:pStyle w:val="En-tte"/>
-        <w:ind w:firstLine="360"/>
-        <w:rPr>
-          <w:i/>
-          <w:iCs/>
-        </w:rPr>
-      </w:pPr>
-      <w:r>
-        <w:rPr>
-          <w:i/>
-          <w:iCs/>
-        </w:rPr>
-        <w:t xml:space="preserve">Décrire la stratégie globale de </w:t>
-      </w:r>
-      <w:r>
-        <w:rPr>
-          <w:i/>
-          <w:iCs/>
-        </w:rPr>
-        <w:t>test :</w:t>
-      </w:r>
-      <w:r>
-        <w:rPr>
-          <w:i/>
-          <w:iCs/>
-        </w:rPr>
-        <w:t xml:space="preserve"> </w:t>
-      </w:r>
-    </w:p>
-    <w:p>
-      <w:pPr>
-        <w:pStyle w:val="En-tte"/>
-        <w:ind w:firstLine="360"/>
-        <w:rPr>
-          <w:i/>
-          <w:iCs/>
-          <w:szCs w:val="14"/>
-        </w:rPr>
-      </w:pPr>
+          <w:u w:val="single"/>
+        </w:rPr>
+        <w:t>Ordre des tests :</w:t>
+      </w:r>
     </w:p>
     <w:p>
       <w:pPr>
         <w:pStyle w:val="En-tte"/>
         <w:numPr>
           <w:ilvl w:val="0"/>
-          <w:numId w:val="6"/>
+          <w:numId w:val="18"/>
         </w:numPr>
-        <w:tabs>
-          <w:tab w:val="clear" w:pos="4536"/>
-          <w:tab w:val="clear" w:pos="9072"/>
-        </w:tabs>
-        <w:rPr>
-          <w:i/>
-          <w:iCs/>
-          <w:szCs w:val="14"/>
-        </w:rPr>
-      </w:pPr>
-      <w:r>
-        <w:rPr>
-          <w:i/>
-          <w:iCs/>
-          <w:szCs w:val="14"/>
-        </w:rPr>
-        <w:lastRenderedPageBreak/>
-        <w:t>t</w:t>
-      </w:r>
-      <w:r>
-        <w:rPr>
-          <w:i/>
-          <w:iCs/>
-          <w:szCs w:val="14"/>
-        </w:rPr>
-        <w:t>ypes de des tests et ordre dans lequel ils seront effectués.</w:t>
+      </w:pPr>
+      <w:r>
+        <w:t>Tests unitaires :</w:t>
+      </w:r>
+    </w:p>
+    <w:p>
+      <w:pPr>
+        <w:pStyle w:val="En-tte"/>
+        <w:ind w:left="720"/>
+      </w:pPr>
+      <w:r>
+        <w:t xml:space="preserve">Les tests unitaires vérifieront </w:t>
+      </w:r>
+      <w:r>
+        <w:t>que les méthodes fonctionnent indépendamment du reste.</w:t>
       </w:r>
     </w:p>
     <w:p>
@@ -3318,41 +3316,23 @@
         <w:pStyle w:val="En-tte"/>
         <w:numPr>
           <w:ilvl w:val="0"/>
-          <w:numId w:val="6"/>
+          <w:numId w:val="18"/>
         </w:numPr>
-        <w:tabs>
-          <w:tab w:val="clear" w:pos="4536"/>
-          <w:tab w:val="clear" w:pos="9072"/>
-        </w:tabs>
-        <w:rPr>
-          <w:i/>
-          <w:iCs/>
-          <w:szCs w:val="14"/>
-        </w:rPr>
-      </w:pPr>
-      <w:r>
-        <w:rPr>
-          <w:i/>
-          <w:iCs/>
-          <w:szCs w:val="14"/>
-        </w:rPr>
-        <w:t>l</w:t>
-      </w:r>
-      <w:r>
-        <w:rPr>
-          <w:i/>
-          <w:iCs/>
-          <w:szCs w:val="14"/>
-        </w:rPr>
-        <w:t>es moyens à mettre en œuvre</w:t>
-      </w:r>
-      <w:r>
-        <w:rPr>
-          <w:i/>
-          <w:iCs/>
-          <w:szCs w:val="14"/>
-        </w:rPr>
-        <w:t>.</w:t>
+      </w:pPr>
+      <w:r>
+        <w:t>Tests d’intégration :</w:t>
+      </w:r>
+    </w:p>
+    <w:p>
+      <w:pPr>
+        <w:pStyle w:val="En-tte"/>
+        <w:ind w:left="720"/>
+      </w:pPr>
+      <w:r>
+        <w:t>L</w:t>
+      </w:r>
+      <w:r>
+        <w:t>es tests d’intégration sont effectués pour vérifier que l’appel à l’API fonctionne correctement.</w:t>
       </w:r>
     </w:p>
     <w:p>
@@ -3360,128 +3340,227 @@
         <w:pStyle w:val="En-tte"/>
         <w:numPr>
           <w:ilvl w:val="0"/>
-          <w:numId w:val="6"/>
+          <w:numId w:val="18"/>
         </w:numPr>
-        <w:tabs>
-          <w:tab w:val="clear" w:pos="4536"/>
-          <w:tab w:val="clear" w:pos="9072"/>
-        </w:tabs>
-        <w:rPr>
-          <w:i/>
-          <w:iCs/>
-          <w:szCs w:val="14"/>
-        </w:rPr>
-      </w:pPr>
-      <w:r>
-        <w:rPr>
-          <w:i/>
-          <w:iCs/>
-          <w:szCs w:val="14"/>
-        </w:rPr>
-        <w:t>c</w:t>
-      </w:r>
-      <w:r>
-        <w:rPr>
-          <w:i/>
-          <w:iCs/>
-          <w:szCs w:val="14"/>
-        </w:rPr>
-        <w:t>ouverture des tests (tests exhaustifs ou non, si non, pourquoi ?)</w:t>
-      </w:r>
-      <w:r>
-        <w:rPr>
-          <w:i/>
-          <w:iCs/>
-          <w:szCs w:val="14"/>
-        </w:rPr>
-        <w:t>.</w:t>
+      </w:pPr>
+      <w:r>
+        <w:t>Tests de validation :</w:t>
       </w:r>
     </w:p>
     <w:p>
       <w:pPr>
         <w:pStyle w:val="En-tte"/>
-        <w:numPr>
-          <w:ilvl w:val="0"/>
-          <w:numId w:val="6"/>
-        </w:numPr>
-        <w:tabs>
-          <w:tab w:val="clear" w:pos="4536"/>
-          <w:tab w:val="clear" w:pos="9072"/>
-        </w:tabs>
-        <w:rPr>
-          <w:i/>
-          <w:iCs/>
-          <w:szCs w:val="14"/>
-        </w:rPr>
-      </w:pPr>
-      <w:r>
-        <w:rPr>
-          <w:i/>
-          <w:iCs/>
-          <w:szCs w:val="14"/>
-        </w:rPr>
-        <w:t>d</w:t>
-      </w:r>
-      <w:r>
-        <w:rPr>
-          <w:i/>
-          <w:iCs/>
-          <w:szCs w:val="14"/>
-        </w:rPr>
-        <w:t>onnées de test à prévoir (données réelles ?)</w:t>
-      </w:r>
-      <w:r>
-        <w:rPr>
-          <w:i/>
-          <w:iCs/>
-          <w:szCs w:val="14"/>
-        </w:rPr>
-        <w:t xml:space="preserve"> </w:t>
-      </w:r>
-      <w:r>
+        <w:ind w:left="720"/>
+      </w:pPr>
+      <w:r>
+        <w:t>Finalement les tests de validation seront effectués pour vérifier que le programme correspond bien aux exigences qui ont été spécifié dans les User Story.</w:t>
+      </w:r>
+    </w:p>
+    <w:p>
+      <w:pPr>
+        <w:pStyle w:val="En-tte"/>
+      </w:pPr>
+    </w:p>
+    <w:p>
+      <w:pPr>
+        <w:pStyle w:val="En-tte"/>
         <w:rPr>
           <w:b/>
           <w:bCs/>
-          <w:i/>
-          <w:iCs/>
-          <w:color w:val="FF0000"/>
-          <w:szCs w:val="14"/>
-        </w:rPr>
-        <w:t>et comment elles seront mises en place</w:t>
-      </w:r>
-      <w:r>
-        <w:rPr>
-          <w:i/>
-          <w:iCs/>
-          <w:szCs w:val="14"/>
-        </w:rPr>
-        <w:t>.</w:t>
+          <w:u w:val="single"/>
+        </w:rPr>
+      </w:pPr>
+      <w:r>
+        <w:rPr>
+          <w:b/>
+          <w:bCs/>
+          <w:u w:val="single"/>
+        </w:rPr>
+        <w:t>Moyen à mettre en œuvre :</w:t>
       </w:r>
     </w:p>
     <w:p>
       <w:pPr>
         <w:pStyle w:val="En-tte"/>
-        <w:numPr>
-          <w:ilvl w:val="0"/>
-          <w:numId w:val="6"/>
-        </w:numPr>
-        <w:tabs>
-          <w:tab w:val="clear" w:pos="4536"/>
-          <w:tab w:val="clear" w:pos="9072"/>
-        </w:tabs>
-        <w:rPr>
-          <w:i/>
-          <w:iCs/>
-          <w:szCs w:val="14"/>
-        </w:rPr>
-      </w:pPr>
-      <w:r>
-        <w:rPr>
-          <w:i/>
-          <w:iCs/>
-          <w:szCs w:val="14"/>
-        </w:rPr>
-        <w:t>les testeurs extérieurs éventuels.</w:t>
+      </w:pPr>
+      <w:r>
+        <w:t>Des données de test pertinentes doivent être préparées.</w:t>
+      </w:r>
+    </w:p>
+    <w:p>
+      <w:pPr>
+        <w:pStyle w:val="En-tte"/>
+      </w:pPr>
+      <w:r>
+        <w:t>Par exemple des noms de pays, des dates ou un fichier comportant des données.</w:t>
+      </w:r>
+    </w:p>
+    <w:p>
+      <w:pPr>
+        <w:pStyle w:val="En-tte"/>
+      </w:pPr>
+      <w:r>
+        <w:t>Pour mettre en place ces données il faudra modifier les valeurs des constantes dans le code ou mettre en place un fichier .env.</w:t>
+      </w:r>
+    </w:p>
+    <w:p>
+      <w:pPr>
+        <w:pStyle w:val="En-tte"/>
+        <w:rPr>
+          <w:lang w:val="fr-CH"/>
+        </w:rPr>
+      </w:pPr>
+      <w:r>
+        <w:t>Les constantes actuelles sont :</w:t>
+      </w:r>
+      <w:r>
+        <w:br/>
+      </w:r>
+      <w:r>
+        <w:rPr>
+          <w:lang w:val="fr-CH"/>
+        </w:rPr>
+        <w:t>FILEPATH</w:t>
+      </w:r>
+      <w:r>
+        <w:rPr>
+          <w:lang w:val="fr-CH"/>
+        </w:rPr>
+        <w:t xml:space="preserve"> qui contient l’emplacement du fichier contenant les données.</w:t>
+      </w:r>
+    </w:p>
+    <w:p>
+      <w:pPr>
+        <w:pStyle w:val="En-tte"/>
+        <w:rPr>
+          <w:lang w:val="fr-CH"/>
+        </w:rPr>
+      </w:pPr>
+      <w:r>
+        <w:rPr>
+          <w:lang w:val="fr-CH"/>
+        </w:rPr>
+        <w:t>BEGINNINGYEAR</w:t>
+      </w:r>
+      <w:r>
+        <w:rPr>
+          <w:lang w:val="fr-CH"/>
+        </w:rPr>
+        <w:t xml:space="preserve"> qui contient la date de départ</w:t>
+      </w:r>
+      <w:r>
+        <w:rPr>
+          <w:lang w:val="fr-CH"/>
+        </w:rPr>
+        <w:t xml:space="preserve"> des données récoltés.</w:t>
+      </w:r>
+    </w:p>
+    <w:p>
+      <w:pPr>
+        <w:pStyle w:val="En-tte"/>
+        <w:rPr>
+          <w:lang w:val="fr-CH"/>
+        </w:rPr>
+      </w:pPr>
+      <w:r>
+        <w:rPr>
+          <w:lang w:val="fr-CH"/>
+        </w:rPr>
+        <w:t>ENDINGYEAR</w:t>
+      </w:r>
+      <w:r>
+        <w:rPr>
+          <w:lang w:val="fr-CH"/>
+        </w:rPr>
+        <w:t xml:space="preserve"> qui contient la date de fin des données récoltés.</w:t>
+      </w:r>
+    </w:p>
+    <w:p>
+      <w:pPr>
+        <w:pStyle w:val="En-tte"/>
+      </w:pPr>
+    </w:p>
+    <w:p>
+      <w:pPr>
+        <w:pStyle w:val="En-tte"/>
+      </w:pPr>
+      <w:r>
+        <w:t>Afin de réduire le temps et l’effort nécessaire il serait préférable d’automatiser les tests dans un outil de CI/CD.</w:t>
+      </w:r>
+    </w:p>
+    <w:p>
+      <w:pPr>
+        <w:pStyle w:val="En-tte"/>
+      </w:pPr>
+    </w:p>
+    <w:p>
+      <w:pPr>
+        <w:pStyle w:val="En-tte"/>
+        <w:rPr>
+          <w:b/>
+          <w:bCs/>
+          <w:u w:val="single"/>
+        </w:rPr>
+      </w:pPr>
+      <w:r>
+        <w:rPr>
+          <w:b/>
+          <w:bCs/>
+          <w:u w:val="single"/>
+        </w:rPr>
+        <w:t>Testeurs :</w:t>
+      </w:r>
+    </w:p>
+    <w:p>
+      <w:pPr>
+        <w:pStyle w:val="En-tte"/>
+      </w:pPr>
+      <w:r>
+        <w:t>Les testeurs éventuels de l’application seraient des utilisateurs finaux ou des camarades de classe, donc une communauté de développeur.</w:t>
+      </w:r>
+    </w:p>
+    <w:p>
+      <w:pPr>
+        <w:pStyle w:val="En-tte"/>
+      </w:pPr>
+    </w:p>
+    <w:p>
+      <w:pPr>
+        <w:pStyle w:val="En-tte"/>
+        <w:rPr>
+          <w:b/>
+          <w:bCs/>
+          <w:u w:val="single"/>
+        </w:rPr>
+      </w:pPr>
+      <w:r>
+        <w:rPr>
+          <w:b/>
+          <w:bCs/>
+          <w:u w:val="single"/>
+        </w:rPr>
+        <w:t>Sprint Review :</w:t>
+      </w:r>
+    </w:p>
+    <w:p>
+      <w:pPr>
+        <w:pStyle w:val="En-tte"/>
+      </w:pPr>
+      <w:r>
+        <w:t>La sprint review peut se dérouler en présentiel comme en visioconférence.</w:t>
+      </w:r>
+    </w:p>
+    <w:p>
+      <w:pPr>
+        <w:pStyle w:val="En-tte"/>
+      </w:pPr>
+      <w:r>
+        <w:t>Elle concernera toutes les personnes impliquées dans ce projet.</w:t>
+      </w:r>
+    </w:p>
+    <w:p>
+      <w:r>
+        <w:br w:type="page"/>
       </w:r>
     </w:p>
     <w:p>
@@ -3492,8 +3571,9 @@
         </w:tabs>
       </w:pPr>
       <w:bookmarkStart w:id="10" w:name="_Toc71703259"/>
-      <w:bookmarkStart w:id="11" w:name="_Toc175921329"/>
-      <w:r>
+      <w:bookmarkStart w:id="11" w:name="_Toc180662362"/>
+      <w:r>
+        <w:lastRenderedPageBreak/>
         <w:t>R</w:t>
       </w:r>
       <w:bookmarkEnd w:id="10"/>
@@ -3505,27 +3585,108 @@
     <w:p>
       <w:pPr>
         <w:pStyle w:val="Titre2"/>
-        <w:rPr>
-          <w:color w:val="FF0000"/>
-        </w:rPr>
-      </w:pPr>
-      <w:bookmarkStart w:id="12" w:name="_Toc175921330"/>
-      <w:bookmarkStart w:id="13" w:name="_Toc25553317"/>
-      <w:bookmarkStart w:id="14" w:name="_Toc71691022"/>
-      <w:r>
-        <w:rPr>
-          <w:color w:val="FF0000"/>
-        </w:rPr>
-        <w:t>Points de design spécifique</w:t>
-      </w:r>
-      <w:r>
-        <w:rPr>
-          <w:color w:val="FF0000"/>
-        </w:rPr>
-        <w:t>s</w:t>
-      </w:r>
-      <w:bookmarkEnd w:id="12"/>
-    </w:p>
+      </w:pPr>
+      <w:bookmarkStart w:id="12" w:name="_Toc25553317"/>
+      <w:bookmarkStart w:id="13" w:name="_Toc71691022"/>
+      <w:bookmarkStart w:id="14" w:name="_Toc180662363"/>
+      <w:r>
+        <w:t>Points de design spécifiques</w:t>
+      </w:r>
+      <w:bookmarkEnd w:id="14"/>
+    </w:p>
+    <w:p>
+      <w:pPr>
+        <w:pStyle w:val="Titre3"/>
+      </w:pPr>
+      <w:r>
+        <w:t>Gestion des erreurs lors de l’appel à l’API</w:t>
+      </w:r>
+    </w:p>
+    <w:p/>
+    <w:p>
+      <w:pPr>
+        <w:pStyle w:val="Titre3"/>
+      </w:pPr>
+      <w:r>
+        <w:t>Conversion des devises</w:t>
+      </w:r>
+    </w:p>
+    <w:p/>
+    <w:p>
+      <w:pPr>
+        <w:pStyle w:val="Titre3"/>
+      </w:pPr>
+      <w:r>
+        <w:t>Validation des données d’entrées</w:t>
+      </w:r>
+    </w:p>
+    <w:p/>
+    <w:p>
+      <w:pPr>
+        <w:pStyle w:val="Titre3"/>
+      </w:pPr>
+      <w:r>
+        <w:t xml:space="preserve">Gestion des appels </w:t>
+      </w:r>
+      <w:r>
+        <w:t>asynchrones</w:t>
+      </w:r>
+    </w:p>
+    <w:p/>
+    <w:p>
+      <w:pPr>
+        <w:pStyle w:val="Titre3"/>
+      </w:pPr>
+      <w:r>
+        <w:t>Utilisation de secret pour la clef API</w:t>
+      </w:r>
+    </w:p>
+    <w:p/>
+    <w:p>
+      <w:pPr>
+        <w:pStyle w:val="Titre3"/>
+      </w:pPr>
+      <w:r>
+        <w:t>Structure des classes et des méthodes</w:t>
+      </w:r>
+    </w:p>
+    <w:p/>
+    <w:p>
+      <w:pPr>
+        <w:pStyle w:val="Titre3"/>
+      </w:pPr>
+      <w:r>
+        <w:t>Implémentation des tests unitaires</w:t>
+      </w:r>
+    </w:p>
+    <w:p/>
+    <w:p>
+      <w:pPr>
+        <w:pStyle w:val="Titre3"/>
+      </w:pPr>
+      <w:r>
+        <w:t>Design de l’interface utilisateur</w:t>
+      </w:r>
+    </w:p>
+    <w:p/>
+    <w:p>
+      <w:pPr>
+        <w:pStyle w:val="Titre3"/>
+      </w:pPr>
+      <w:r>
+        <w:t>Traitement des devises non supportés</w:t>
+      </w:r>
+    </w:p>
+    <w:p/>
+    <w:p>
+      <w:pPr>
+        <w:pStyle w:val="Titre3"/>
+      </w:pPr>
+      <w:r>
+        <w:t>Création des commentaires</w:t>
+      </w:r>
+    </w:p>
+    <w:p/>
     <w:p/>
     <w:p>
       <w:pPr>
@@ -3959,6 +4120,7 @@
           <w:iCs/>
           <w:color w:val="FF0000"/>
         </w:rPr>
+        <w:lastRenderedPageBreak/>
         <w:t>Vérifie que la valeur du champ CSRF correspond</w:t>
       </w:r>
     </w:p>
@@ -3981,7 +4143,7 @@
           <w:color w:val="FF0000"/>
         </w:rPr>
       </w:pPr>
-      <w:bookmarkStart w:id="15" w:name="_Toc175921331"/>
+      <w:bookmarkStart w:id="15" w:name="_Toc180662364"/>
       <w:r>
         <w:rPr>
           <w:i/>
@@ -4002,7 +4164,7 @@
           <w:color w:val="FF0000"/>
         </w:rPr>
       </w:pPr>
-      <w:bookmarkStart w:id="16" w:name="_Toc175921332"/>
+      <w:bookmarkStart w:id="16" w:name="_Toc180662365"/>
       <w:r>
         <w:rPr>
           <w:i/>
@@ -4023,7 +4185,7 @@
           <w:color w:val="FF0000"/>
         </w:rPr>
       </w:pPr>
-      <w:bookmarkStart w:id="17" w:name="_Toc175921333"/>
+      <w:bookmarkStart w:id="17" w:name="_Toc180662366"/>
       <w:r>
         <w:rPr>
           <w:i/>
@@ -4042,7 +4204,7 @@
           <w:iCs/>
         </w:rPr>
       </w:pPr>
-      <w:bookmarkStart w:id="18" w:name="_Toc175921334"/>
+      <w:bookmarkStart w:id="18" w:name="_Toc180662367"/>
       <w:r>
         <w:rPr>
           <w:i w:val="0"/>
@@ -4103,20 +4265,19 @@
           <w:iCs/>
         </w:rPr>
       </w:pPr>
-      <w:bookmarkStart w:id="19" w:name="_Toc175921335"/>
-      <w:bookmarkStart w:id="20" w:name="_Toc25553321"/>
-      <w:bookmarkStart w:id="21" w:name="_Toc71691025"/>
+      <w:bookmarkStart w:id="19" w:name="_Toc25553321"/>
+      <w:bookmarkStart w:id="20" w:name="_Toc71691025"/>
+      <w:bookmarkStart w:id="21" w:name="_Toc180662368"/>
+      <w:bookmarkEnd w:id="12"/>
       <w:bookmarkEnd w:id="13"/>
-      <w:bookmarkEnd w:id="14"/>
       <w:r>
         <w:rPr>
           <w:i w:val="0"/>
           <w:iCs/>
         </w:rPr>
-        <w:lastRenderedPageBreak/>
         <w:t>Mise en place de l’environnement de travail</w:t>
       </w:r>
-      <w:bookmarkEnd w:id="19"/>
+      <w:bookmarkEnd w:id="21"/>
     </w:p>
     <w:p/>
     <w:p>
@@ -4253,7 +4414,7 @@
           <w:iCs/>
         </w:rPr>
       </w:pPr>
-      <w:bookmarkStart w:id="22" w:name="_Toc175921336"/>
+      <w:bookmarkStart w:id="22" w:name="_Toc180662369"/>
       <w:r>
         <w:rPr>
           <w:i w:val="0"/>
@@ -4261,15 +4422,15 @@
         </w:rPr>
         <w:t>Description des test</w:t>
       </w:r>
+      <w:bookmarkEnd w:id="19"/>
+      <w:r>
+        <w:rPr>
+          <w:i w:val="0"/>
+          <w:iCs/>
+        </w:rPr>
+        <w:t>s effectués</w:t>
+      </w:r>
       <w:bookmarkEnd w:id="20"/>
-      <w:r>
-        <w:rPr>
-          <w:i w:val="0"/>
-          <w:iCs/>
-        </w:rPr>
-        <w:t>s effectués</w:t>
-      </w:r>
-      <w:bookmarkEnd w:id="21"/>
       <w:bookmarkEnd w:id="22"/>
     </w:p>
     <w:p>
@@ -4323,7 +4484,7 @@
       </w:pPr>
       <w:bookmarkStart w:id="23" w:name="_Toc25553322"/>
       <w:bookmarkStart w:id="24" w:name="_Toc71691026"/>
-      <w:bookmarkStart w:id="25" w:name="_Toc175921337"/>
+      <w:bookmarkStart w:id="25" w:name="_Toc180662370"/>
       <w:r>
         <w:rPr>
           <w:i w:val="0"/>
@@ -4475,7 +4636,7 @@
         </w:rPr>
         <w:t xml:space="preserve">Reporter la </w:t>
       </w:r>
-      <w:hyperlink r:id="rId10" w:anchor=":~:text=La%20dette%20technique%20survient%20quand,de%20plus%20en%20plus%20fr%C3%A9quents.">
+      <w:hyperlink r:id="rId12" w:anchor=":~:text=La%20dette%20technique%20survient%20quand,de%20plus%20en%20plus%20fr%C3%A9quents.">
         <w:r>
           <w:rPr>
             <w:rStyle w:val="Lienhypertexte"/>
@@ -4516,7 +4677,7 @@
       </w:pPr>
       <w:bookmarkStart w:id="27" w:name="_Toc25553328"/>
       <w:bookmarkStart w:id="28" w:name="_Toc71703263"/>
-      <w:bookmarkStart w:id="29" w:name="_Toc175921338"/>
+      <w:bookmarkStart w:id="29" w:name="_Toc180662371"/>
       <w:r>
         <w:t>C</w:t>
       </w:r>
@@ -4639,6 +4800,7 @@
           <w:rFonts w:cs="Arial"/>
           <w:i/>
         </w:rPr>
+        <w:lastRenderedPageBreak/>
         <w:t>Difficultés particulières</w:t>
       </w:r>
     </w:p>
@@ -4689,7 +4851,7 @@
         </w:tabs>
       </w:pPr>
       <w:bookmarkStart w:id="30" w:name="_Toc71703264"/>
-      <w:bookmarkStart w:id="31" w:name="_Toc175921339"/>
+      <w:bookmarkStart w:id="31" w:name="_Toc180662372"/>
       <w:r>
         <w:lastRenderedPageBreak/>
         <w:t>A</w:t>
@@ -4710,7 +4872,7 @@
       </w:pPr>
       <w:bookmarkStart w:id="32" w:name="_Toc25553330"/>
       <w:bookmarkStart w:id="33" w:name="_Toc71703266"/>
-      <w:bookmarkStart w:id="34" w:name="_Toc175921340"/>
+      <w:bookmarkStart w:id="34" w:name="_Toc180662373"/>
       <w:r>
         <w:rPr>
           <w:i w:val="0"/>
@@ -4731,8 +4893,8 @@
     </w:p>
     <w:p/>
     <w:sectPr>
-      <w:headerReference w:type="default" r:id="rId11"/>
-      <w:footerReference w:type="default" r:id="rId12"/>
+      <w:headerReference w:type="default" r:id="rId13"/>
+      <w:footerReference w:type="default" r:id="rId14"/>
       <w:pgSz w:w="11906" w:h="16838" w:code="9"/>
       <w:pgMar w:top="1418" w:right="1418" w:bottom="1418" w:left="1418" w:header="720" w:footer="720" w:gutter="0"/>
       <w:cols w:space="720"/>
@@ -4743,7 +4905,7 @@
 </file>
 
 <file path=word/endnotes.xml><?xml version="1.0" encoding="utf-8"?>
-<w:endnotes xmlns:wpc="http://schemas.microsoft.com/office/word/2010/wordprocessingCanvas" xmlns:cx="http://schemas.microsoft.com/office/drawing/2014/chartex" xmlns:cx1="http://schemas.microsoft.com/office/drawing/2015/9/8/chartex" xmlns:cx2="http://schemas.microsoft.com/office/drawing/2015/10/21/chartex" xmlns:cx3="http://schemas.microsoft.com/office/drawing/2016/5/9/chartex" xmlns:cx4="http://schemas.microsoft.com/office/drawing/2016/5/10/chartex" xmlns:cx5="http://schemas.microsoft.com/office/drawing/2016/5/11/chartex" xmlns:cx6="http://schemas.microsoft.com/office/drawing/2016/5/12/chartex" xmlns:cx7="http://schemas.microsoft.com/office/drawing/2016/5/13/chartex" xmlns:cx8="http://schemas.microsoft.com/office/drawing/2016/5/14/chartex" xmlns:mc="http://schemas.openxmlformats.org/markup-compatibility/2006" xmlns:aink="http://schemas.microsoft.com/office/drawing/2016/ink" xmlns:am3d="http://schemas.microsoft.com/office/drawing/2017/model3d" xmlns:o="urn:schemas-microsoft-com:office:office" xmlns:oel="http://schemas.microsoft.com/office/2019/extlst" xmlns:r="http://schemas.openxmlformats.org/officeDocument/2006/relationships" xmlns:m="http://schemas.openxmlformats.org/officeDocument/2006/math" xmlns:v="urn:schemas-microsoft-com:vml" xmlns:wp14="http://schemas.microsoft.com/office/word/2010/wordprocessingDrawing" xmlns:wp="http://schemas.openxmlformats.org/drawingml/2006/wordprocessingDrawing" xmlns:w10="urn:schemas-microsoft-com:office:word" xmlns:w="http://schemas.openxmlformats.org/wordprocessingml/2006/main" xmlns:w14="http://schemas.microsoft.com/office/word/2010/wordml" xmlns:w15="http://schemas.microsoft.com/office/word/2012/wordml" xmlns:w16cex="http://schemas.microsoft.com/office/word/2018/wordml/cex" xmlns:w16cid="http://schemas.microsoft.com/office/word/2016/wordml/cid" xmlns:w16="http://schemas.microsoft.com/office/word/2018/wordml" xmlns:w16sdtdh="http://schemas.microsoft.com/office/word/2020/wordml/sdtdatahash" xmlns:w16se="http://schemas.microsoft.com/office/word/2015/wordml/symex" xmlns:wpg="http://schemas.microsoft.com/office/word/2010/wordprocessingGroup" xmlns:wpi="http://schemas.microsoft.com/office/word/2010/wordprocessingInk" xmlns:wne="http://schemas.microsoft.com/office/word/2006/wordml" xmlns:wps="http://schemas.microsoft.com/office/word/2010/wordprocessingShape" mc:Ignorable="w14 w15 w16se w16cid w16 w16cex w16sdtdh wp14">
+<w:endnotes xmlns:wpc="http://schemas.microsoft.com/office/word/2010/wordprocessingCanvas" xmlns:cx="http://schemas.microsoft.com/office/drawing/2014/chartex" xmlns:cx1="http://schemas.microsoft.com/office/drawing/2015/9/8/chartex" xmlns:cx2="http://schemas.microsoft.com/office/drawing/2015/10/21/chartex" xmlns:cx3="http://schemas.microsoft.com/office/drawing/2016/5/9/chartex" xmlns:cx4="http://schemas.microsoft.com/office/drawing/2016/5/10/chartex" xmlns:cx5="http://schemas.microsoft.com/office/drawing/2016/5/11/chartex" xmlns:cx6="http://schemas.microsoft.com/office/drawing/2016/5/12/chartex" xmlns:cx7="http://schemas.microsoft.com/office/drawing/2016/5/13/chartex" xmlns:cx8="http://schemas.microsoft.com/office/drawing/2016/5/14/chartex" xmlns:mc="http://schemas.openxmlformats.org/markup-compatibility/2006" xmlns:aink="http://schemas.microsoft.com/office/drawing/2016/ink" xmlns:am3d="http://schemas.microsoft.com/office/drawing/2017/model3d" xmlns:o="urn:schemas-microsoft-com:office:office" xmlns:oel="http://schemas.microsoft.com/office/2019/extlst" xmlns:r="http://schemas.openxmlformats.org/officeDocument/2006/relationships" xmlns:m="http://schemas.openxmlformats.org/officeDocument/2006/math" xmlns:v="urn:schemas-microsoft-com:vml" xmlns:wp14="http://schemas.microsoft.com/office/word/2010/wordprocessingDrawing" xmlns:wp="http://schemas.openxmlformats.org/drawingml/2006/wordprocessingDrawing" xmlns:w10="urn:schemas-microsoft-com:office:word" xmlns:w="http://schemas.openxmlformats.org/wordprocessingml/2006/main" xmlns:w14="http://schemas.microsoft.com/office/word/2010/wordml" xmlns:w15="http://schemas.microsoft.com/office/word/2012/wordml" xmlns:w16cex="http://schemas.microsoft.com/office/word/2018/wordml/cex" xmlns:w16cid="http://schemas.microsoft.com/office/word/2016/wordml/cid" xmlns:w16="http://schemas.microsoft.com/office/word/2018/wordml" xmlns:w16du="http://schemas.microsoft.com/office/word/2023/wordml/word16du" xmlns:w16sdtdh="http://schemas.microsoft.com/office/word/2020/wordml/sdtdatahash" xmlns:w16se="http://schemas.microsoft.com/office/word/2015/wordml/symex" xmlns:wpg="http://schemas.microsoft.com/office/word/2010/wordprocessingGroup" xmlns:wpi="http://schemas.microsoft.com/office/word/2010/wordprocessingInk" xmlns:wne="http://schemas.microsoft.com/office/word/2006/wordml" xmlns:wps="http://schemas.microsoft.com/office/word/2010/wordprocessingShape" mc:Ignorable="w14 w15 w16se w16cid w16 w16cex w16sdtdh w16du wp14">
   <w:endnote w:type="separator" w:id="-1">
     <w:p>
       <w:r>
@@ -4762,7 +4924,7 @@
 </file>
 
 <file path=word/footer1.xml><?xml version="1.0" encoding="utf-8"?>
-<w:ftr xmlns:wpc="http://schemas.microsoft.com/office/word/2010/wordprocessingCanvas" xmlns:cx="http://schemas.microsoft.com/office/drawing/2014/chartex" xmlns:cx1="http://schemas.microsoft.com/office/drawing/2015/9/8/chartex" xmlns:cx2="http://schemas.microsoft.com/office/drawing/2015/10/21/chartex" xmlns:cx3="http://schemas.microsoft.com/office/drawing/2016/5/9/chartex" xmlns:cx4="http://schemas.microsoft.com/office/drawing/2016/5/10/chartex" xmlns:cx5="http://schemas.microsoft.com/office/drawing/2016/5/11/chartex" xmlns:cx6="http://schemas.microsoft.com/office/drawing/2016/5/12/chartex" xmlns:cx7="http://schemas.microsoft.com/office/drawing/2016/5/13/chartex" xmlns:cx8="http://schemas.microsoft.com/office/drawing/2016/5/14/chartex" xmlns:mc="http://schemas.openxmlformats.org/markup-compatibility/2006" xmlns:aink="http://schemas.microsoft.com/office/drawing/2016/ink" xmlns:am3d="http://schemas.microsoft.com/office/drawing/2017/model3d" xmlns:o="urn:schemas-microsoft-com:office:office" xmlns:oel="http://schemas.microsoft.com/office/2019/extlst" xmlns:r="http://schemas.openxmlformats.org/officeDocument/2006/relationships" xmlns:m="http://schemas.openxmlformats.org/officeDocument/2006/math" xmlns:v="urn:schemas-microsoft-com:vml" xmlns:wp14="http://schemas.microsoft.com/office/word/2010/wordprocessingDrawing" xmlns:wp="http://schemas.openxmlformats.org/drawingml/2006/wordprocessingDrawing" xmlns:w10="urn:schemas-microsoft-com:office:word" xmlns:w="http://schemas.openxmlformats.org/wordprocessingml/2006/main" xmlns:w14="http://schemas.microsoft.com/office/word/2010/wordml" xmlns:w15="http://schemas.microsoft.com/office/word/2012/wordml" xmlns:w16cex="http://schemas.microsoft.com/office/word/2018/wordml/cex" xmlns:w16cid="http://schemas.microsoft.com/office/word/2016/wordml/cid" xmlns:w16="http://schemas.microsoft.com/office/word/2018/wordml" xmlns:w16sdtdh="http://schemas.microsoft.com/office/word/2020/wordml/sdtdatahash" xmlns:w16se="http://schemas.microsoft.com/office/word/2015/wordml/symex" xmlns:wpg="http://schemas.microsoft.com/office/word/2010/wordprocessingGroup" xmlns:wpi="http://schemas.microsoft.com/office/word/2010/wordprocessingInk" xmlns:wne="http://schemas.microsoft.com/office/word/2006/wordml" xmlns:wps="http://schemas.microsoft.com/office/word/2010/wordprocessingShape" mc:Ignorable="w14 w15 w16se w16cid w16 w16cex w16sdtdh wp14">
+<w:ftr xmlns:wpc="http://schemas.microsoft.com/office/word/2010/wordprocessingCanvas" xmlns:cx="http://schemas.microsoft.com/office/drawing/2014/chartex" xmlns:cx1="http://schemas.microsoft.com/office/drawing/2015/9/8/chartex" xmlns:cx2="http://schemas.microsoft.com/office/drawing/2015/10/21/chartex" xmlns:cx3="http://schemas.microsoft.com/office/drawing/2016/5/9/chartex" xmlns:cx4="http://schemas.microsoft.com/office/drawing/2016/5/10/chartex" xmlns:cx5="http://schemas.microsoft.com/office/drawing/2016/5/11/chartex" xmlns:cx6="http://schemas.microsoft.com/office/drawing/2016/5/12/chartex" xmlns:cx7="http://schemas.microsoft.com/office/drawing/2016/5/13/chartex" xmlns:cx8="http://schemas.microsoft.com/office/drawing/2016/5/14/chartex" xmlns:mc="http://schemas.openxmlformats.org/markup-compatibility/2006" xmlns:aink="http://schemas.microsoft.com/office/drawing/2016/ink" xmlns:am3d="http://schemas.microsoft.com/office/drawing/2017/model3d" xmlns:o="urn:schemas-microsoft-com:office:office" xmlns:oel="http://schemas.microsoft.com/office/2019/extlst" xmlns:r="http://schemas.openxmlformats.org/officeDocument/2006/relationships" xmlns:m="http://schemas.openxmlformats.org/officeDocument/2006/math" xmlns:v="urn:schemas-microsoft-com:vml" xmlns:wp14="http://schemas.microsoft.com/office/word/2010/wordprocessingDrawing" xmlns:wp="http://schemas.openxmlformats.org/drawingml/2006/wordprocessingDrawing" xmlns:w10="urn:schemas-microsoft-com:office:word" xmlns:w="http://schemas.openxmlformats.org/wordprocessingml/2006/main" xmlns:w14="http://schemas.microsoft.com/office/word/2010/wordml" xmlns:w15="http://schemas.microsoft.com/office/word/2012/wordml" xmlns:w16cex="http://schemas.microsoft.com/office/word/2018/wordml/cex" xmlns:w16cid="http://schemas.microsoft.com/office/word/2016/wordml/cid" xmlns:w16="http://schemas.microsoft.com/office/word/2018/wordml" xmlns:w16du="http://schemas.microsoft.com/office/word/2023/wordml/word16du" xmlns:w16sdtdh="http://schemas.microsoft.com/office/word/2020/wordml/sdtdatahash" xmlns:w16se="http://schemas.microsoft.com/office/word/2015/wordml/symex" xmlns:wpg="http://schemas.microsoft.com/office/word/2010/wordprocessingGroup" xmlns:wpi="http://schemas.microsoft.com/office/word/2010/wordprocessingInk" xmlns:wne="http://schemas.microsoft.com/office/word/2006/wordml" xmlns:wps="http://schemas.microsoft.com/office/word/2010/wordprocessingShape" mc:Ignorable="w14 w15 w16se w16cid w16 w16cex w16sdtdh w16du wp14">
   <w:p>
     <w:pPr>
       <w:pStyle w:val="Pieddepage"/>
@@ -4856,7 +5018,7 @@
 </file>
 
 <file path=word/footnotes.xml><?xml version="1.0" encoding="utf-8"?>
-<w:footnotes xmlns:wpc="http://schemas.microsoft.com/office/word/2010/wordprocessingCanvas" xmlns:cx="http://schemas.microsoft.com/office/drawing/2014/chartex" xmlns:cx1="http://schemas.microsoft.com/office/drawing/2015/9/8/chartex" xmlns:cx2="http://schemas.microsoft.com/office/drawing/2015/10/21/chartex" xmlns:cx3="http://schemas.microsoft.com/office/drawing/2016/5/9/chartex" xmlns:cx4="http://schemas.microsoft.com/office/drawing/2016/5/10/chartex" xmlns:cx5="http://schemas.microsoft.com/office/drawing/2016/5/11/chartex" xmlns:cx6="http://schemas.microsoft.com/office/drawing/2016/5/12/chartex" xmlns:cx7="http://schemas.microsoft.com/office/drawing/2016/5/13/chartex" xmlns:cx8="http://schemas.microsoft.com/office/drawing/2016/5/14/chartex" xmlns:mc="http://schemas.openxmlformats.org/markup-compatibility/2006" xmlns:aink="http://schemas.microsoft.com/office/drawing/2016/ink" xmlns:am3d="http://schemas.microsoft.com/office/drawing/2017/model3d" xmlns:o="urn:schemas-microsoft-com:office:office" xmlns:oel="http://schemas.microsoft.com/office/2019/extlst" xmlns:r="http://schemas.openxmlformats.org/officeDocument/2006/relationships" xmlns:m="http://schemas.openxmlformats.org/officeDocument/2006/math" xmlns:v="urn:schemas-microsoft-com:vml" xmlns:wp14="http://schemas.microsoft.com/office/word/2010/wordprocessingDrawing" xmlns:wp="http://schemas.openxmlformats.org/drawingml/2006/wordprocessingDrawing" xmlns:w10="urn:schemas-microsoft-com:office:word" xmlns:w="http://schemas.openxmlformats.org/wordprocessingml/2006/main" xmlns:w14="http://schemas.microsoft.com/office/word/2010/wordml" xmlns:w15="http://schemas.microsoft.com/office/word/2012/wordml" xmlns:w16cex="http://schemas.microsoft.com/office/word/2018/wordml/cex" xmlns:w16cid="http://schemas.microsoft.com/office/word/2016/wordml/cid" xmlns:w16="http://schemas.microsoft.com/office/word/2018/wordml" xmlns:w16sdtdh="http://schemas.microsoft.com/office/word/2020/wordml/sdtdatahash" xmlns:w16se="http://schemas.microsoft.com/office/word/2015/wordml/symex" xmlns:wpg="http://schemas.microsoft.com/office/word/2010/wordprocessingGroup" xmlns:wpi="http://schemas.microsoft.com/office/word/2010/wordprocessingInk" xmlns:wne="http://schemas.microsoft.com/office/word/2006/wordml" xmlns:wps="http://schemas.microsoft.com/office/word/2010/wordprocessingShape" mc:Ignorable="w14 w15 w16se w16cid w16 w16cex w16sdtdh wp14">
+<w:footnotes xmlns:wpc="http://schemas.microsoft.com/office/word/2010/wordprocessingCanvas" xmlns:cx="http://schemas.microsoft.com/office/drawing/2014/chartex" xmlns:cx1="http://schemas.microsoft.com/office/drawing/2015/9/8/chartex" xmlns:cx2="http://schemas.microsoft.com/office/drawing/2015/10/21/chartex" xmlns:cx3="http://schemas.microsoft.com/office/drawing/2016/5/9/chartex" xmlns:cx4="http://schemas.microsoft.com/office/drawing/2016/5/10/chartex" xmlns:cx5="http://schemas.microsoft.com/office/drawing/2016/5/11/chartex" xmlns:cx6="http://schemas.microsoft.com/office/drawing/2016/5/12/chartex" xmlns:cx7="http://schemas.microsoft.com/office/drawing/2016/5/13/chartex" xmlns:cx8="http://schemas.microsoft.com/office/drawing/2016/5/14/chartex" xmlns:mc="http://schemas.openxmlformats.org/markup-compatibility/2006" xmlns:aink="http://schemas.microsoft.com/office/drawing/2016/ink" xmlns:am3d="http://schemas.microsoft.com/office/drawing/2017/model3d" xmlns:o="urn:schemas-microsoft-com:office:office" xmlns:oel="http://schemas.microsoft.com/office/2019/extlst" xmlns:r="http://schemas.openxmlformats.org/officeDocument/2006/relationships" xmlns:m="http://schemas.openxmlformats.org/officeDocument/2006/math" xmlns:v="urn:schemas-microsoft-com:vml" xmlns:wp14="http://schemas.microsoft.com/office/word/2010/wordprocessingDrawing" xmlns:wp="http://schemas.openxmlformats.org/drawingml/2006/wordprocessingDrawing" xmlns:w10="urn:schemas-microsoft-com:office:word" xmlns:w="http://schemas.openxmlformats.org/wordprocessingml/2006/main" xmlns:w14="http://schemas.microsoft.com/office/word/2010/wordml" xmlns:w15="http://schemas.microsoft.com/office/word/2012/wordml" xmlns:w16cex="http://schemas.microsoft.com/office/word/2018/wordml/cex" xmlns:w16cid="http://schemas.microsoft.com/office/word/2016/wordml/cid" xmlns:w16="http://schemas.microsoft.com/office/word/2018/wordml" xmlns:w16du="http://schemas.microsoft.com/office/word/2023/wordml/word16du" xmlns:w16sdtdh="http://schemas.microsoft.com/office/word/2020/wordml/sdtdatahash" xmlns:w16se="http://schemas.microsoft.com/office/word/2015/wordml/symex" xmlns:wpg="http://schemas.microsoft.com/office/word/2010/wordprocessingGroup" xmlns:wpi="http://schemas.microsoft.com/office/word/2010/wordprocessingInk" xmlns:wne="http://schemas.microsoft.com/office/word/2006/wordml" xmlns:wps="http://schemas.microsoft.com/office/word/2010/wordprocessingShape" mc:Ignorable="w14 w15 w16se w16cid w16 w16cex w16sdtdh w16du wp14">
   <w:footnote w:type="separator" w:id="-1">
     <w:p>
       <w:r>
@@ -4875,7 +5037,7 @@
 </file>
 
 <file path=word/header1.xml><?xml version="1.0" encoding="utf-8"?>
-<w:hdr xmlns:wpc="http://schemas.microsoft.com/office/word/2010/wordprocessingCanvas" xmlns:cx="http://schemas.microsoft.com/office/drawing/2014/chartex" xmlns:cx1="http://schemas.microsoft.com/office/drawing/2015/9/8/chartex" xmlns:cx2="http://schemas.microsoft.com/office/drawing/2015/10/21/chartex" xmlns:cx3="http://schemas.microsoft.com/office/drawing/2016/5/9/chartex" xmlns:cx4="http://schemas.microsoft.com/office/drawing/2016/5/10/chartex" xmlns:cx5="http://schemas.microsoft.com/office/drawing/2016/5/11/chartex" xmlns:cx6="http://schemas.microsoft.com/office/drawing/2016/5/12/chartex" xmlns:cx7="http://schemas.microsoft.com/office/drawing/2016/5/13/chartex" xmlns:cx8="http://schemas.microsoft.com/office/drawing/2016/5/14/chartex" xmlns:mc="http://schemas.openxmlformats.org/markup-compatibility/2006" xmlns:aink="http://schemas.microsoft.com/office/drawing/2016/ink" xmlns:am3d="http://schemas.microsoft.com/office/drawing/2017/model3d" xmlns:o="urn:schemas-microsoft-com:office:office" xmlns:oel="http://schemas.microsoft.com/office/2019/extlst" xmlns:r="http://schemas.openxmlformats.org/officeDocument/2006/relationships" xmlns:m="http://schemas.openxmlformats.org/officeDocument/2006/math" xmlns:v="urn:schemas-microsoft-com:vml" xmlns:wp14="http://schemas.microsoft.com/office/word/2010/wordprocessingDrawing" xmlns:wp="http://schemas.openxmlformats.org/drawingml/2006/wordprocessingDrawing" xmlns:w10="urn:schemas-microsoft-com:office:word" xmlns:w="http://schemas.openxmlformats.org/wordprocessingml/2006/main" xmlns:w14="http://schemas.microsoft.com/office/word/2010/wordml" xmlns:w15="http://schemas.microsoft.com/office/word/2012/wordml" xmlns:w16cex="http://schemas.microsoft.com/office/word/2018/wordml/cex" xmlns:w16cid="http://schemas.microsoft.com/office/word/2016/wordml/cid" xmlns:w16="http://schemas.microsoft.com/office/word/2018/wordml" xmlns:w16sdtdh="http://schemas.microsoft.com/office/word/2020/wordml/sdtdatahash" xmlns:w16se="http://schemas.microsoft.com/office/word/2015/wordml/symex" xmlns:wpg="http://schemas.microsoft.com/office/word/2010/wordprocessingGroup" xmlns:wpi="http://schemas.microsoft.com/office/word/2010/wordprocessingInk" xmlns:wne="http://schemas.microsoft.com/office/word/2006/wordml" xmlns:wps="http://schemas.microsoft.com/office/word/2010/wordprocessingShape" mc:Ignorable="w14 w15 w16se w16cid w16 w16cex w16sdtdh wp14">
+<w:hdr xmlns:wpc="http://schemas.microsoft.com/office/word/2010/wordprocessingCanvas" xmlns:cx="http://schemas.microsoft.com/office/drawing/2014/chartex" xmlns:cx1="http://schemas.microsoft.com/office/drawing/2015/9/8/chartex" xmlns:cx2="http://schemas.microsoft.com/office/drawing/2015/10/21/chartex" xmlns:cx3="http://schemas.microsoft.com/office/drawing/2016/5/9/chartex" xmlns:cx4="http://schemas.microsoft.com/office/drawing/2016/5/10/chartex" xmlns:cx5="http://schemas.microsoft.com/office/drawing/2016/5/11/chartex" xmlns:cx6="http://schemas.microsoft.com/office/drawing/2016/5/12/chartex" xmlns:cx7="http://schemas.microsoft.com/office/drawing/2016/5/13/chartex" xmlns:cx8="http://schemas.microsoft.com/office/drawing/2016/5/14/chartex" xmlns:mc="http://schemas.openxmlformats.org/markup-compatibility/2006" xmlns:aink="http://schemas.microsoft.com/office/drawing/2016/ink" xmlns:am3d="http://schemas.microsoft.com/office/drawing/2017/model3d" xmlns:o="urn:schemas-microsoft-com:office:office" xmlns:oel="http://schemas.microsoft.com/office/2019/extlst" xmlns:r="http://schemas.openxmlformats.org/officeDocument/2006/relationships" xmlns:m="http://schemas.openxmlformats.org/officeDocument/2006/math" xmlns:v="urn:schemas-microsoft-com:vml" xmlns:wp14="http://schemas.microsoft.com/office/word/2010/wordprocessingDrawing" xmlns:wp="http://schemas.openxmlformats.org/drawingml/2006/wordprocessingDrawing" xmlns:w10="urn:schemas-microsoft-com:office:word" xmlns:w="http://schemas.openxmlformats.org/wordprocessingml/2006/main" xmlns:w14="http://schemas.microsoft.com/office/word/2010/wordml" xmlns:w15="http://schemas.microsoft.com/office/word/2012/wordml" xmlns:w16cex="http://schemas.microsoft.com/office/word/2018/wordml/cex" xmlns:w16cid="http://schemas.microsoft.com/office/word/2016/wordml/cid" xmlns:w16="http://schemas.microsoft.com/office/word/2018/wordml" xmlns:w16du="http://schemas.microsoft.com/office/word/2023/wordml/word16du" xmlns:w16sdtdh="http://schemas.microsoft.com/office/word/2020/wordml/sdtdatahash" xmlns:w16se="http://schemas.microsoft.com/office/word/2015/wordml/symex" xmlns:wpg="http://schemas.microsoft.com/office/word/2010/wordprocessingGroup" xmlns:wpi="http://schemas.microsoft.com/office/word/2010/wordprocessingInk" xmlns:wne="http://schemas.microsoft.com/office/word/2006/wordml" xmlns:wps="http://schemas.microsoft.com/office/word/2010/wordprocessingShape" mc:Ignorable="w14 w15 w16se w16cid w16 w16cex w16sdtdh w16du wp14">
   <w:p>
     <w:pPr>
       <w:pStyle w:val="En-tte"/>
@@ -4947,7 +5109,7 @@
 </file>
 
 <file path=word/numbering.xml><?xml version="1.0" encoding="utf-8"?>
-<w:numbering xmlns:wpc="http://schemas.microsoft.com/office/word/2010/wordprocessingCanvas" xmlns:cx="http://schemas.microsoft.com/office/drawing/2014/chartex" xmlns:cx1="http://schemas.microsoft.com/office/drawing/2015/9/8/chartex" xmlns:cx2="http://schemas.microsoft.com/office/drawing/2015/10/21/chartex" xmlns:cx3="http://schemas.microsoft.com/office/drawing/2016/5/9/chartex" xmlns:cx4="http://schemas.microsoft.com/office/drawing/2016/5/10/chartex" xmlns:cx5="http://schemas.microsoft.com/office/drawing/2016/5/11/chartex" xmlns:cx6="http://schemas.microsoft.com/office/drawing/2016/5/12/chartex" xmlns:cx7="http://schemas.microsoft.com/office/drawing/2016/5/13/chartex" xmlns:cx8="http://schemas.microsoft.com/office/drawing/2016/5/14/chartex" xmlns:mc="http://schemas.openxmlformats.org/markup-compatibility/2006" xmlns:aink="http://schemas.microsoft.com/office/drawing/2016/ink" xmlns:am3d="http://schemas.microsoft.com/office/drawing/2017/model3d" xmlns:o="urn:schemas-microsoft-com:office:office" xmlns:oel="http://schemas.microsoft.com/office/2019/extlst" xmlns:r="http://schemas.openxmlformats.org/officeDocument/2006/relationships" xmlns:m="http://schemas.openxmlformats.org/officeDocument/2006/math" xmlns:v="urn:schemas-microsoft-com:vml" xmlns:wp14="http://schemas.microsoft.com/office/word/2010/wordprocessingDrawing" xmlns:wp="http://schemas.openxmlformats.org/drawingml/2006/wordprocessingDrawing" xmlns:w10="urn:schemas-microsoft-com:office:word" xmlns:w="http://schemas.openxmlformats.org/wordprocessingml/2006/main" xmlns:w14="http://schemas.microsoft.com/office/word/2010/wordml" xmlns:w15="http://schemas.microsoft.com/office/word/2012/wordml" xmlns:w16cex="http://schemas.microsoft.com/office/word/2018/wordml/cex" xmlns:w16cid="http://schemas.microsoft.com/office/word/2016/wordml/cid" xmlns:w16="http://schemas.microsoft.com/office/word/2018/wordml" xmlns:w16sdtdh="http://schemas.microsoft.com/office/word/2020/wordml/sdtdatahash" xmlns:w16se="http://schemas.microsoft.com/office/word/2015/wordml/symex" xmlns:wpg="http://schemas.microsoft.com/office/word/2010/wordprocessingGroup" xmlns:wpi="http://schemas.microsoft.com/office/word/2010/wordprocessingInk" xmlns:wne="http://schemas.microsoft.com/office/word/2006/wordml" xmlns:wps="http://schemas.microsoft.com/office/word/2010/wordprocessingShape" mc:Ignorable="w14 w15 w16se w16cid w16 w16cex w16sdtdh wp14">
+<w:numbering xmlns:wpc="http://schemas.microsoft.com/office/word/2010/wordprocessingCanvas" xmlns:cx="http://schemas.microsoft.com/office/drawing/2014/chartex" xmlns:cx1="http://schemas.microsoft.com/office/drawing/2015/9/8/chartex" xmlns:cx2="http://schemas.microsoft.com/office/drawing/2015/10/21/chartex" xmlns:cx3="http://schemas.microsoft.com/office/drawing/2016/5/9/chartex" xmlns:cx4="http://schemas.microsoft.com/office/drawing/2016/5/10/chartex" xmlns:cx5="http://schemas.microsoft.com/office/drawing/2016/5/11/chartex" xmlns:cx6="http://schemas.microsoft.com/office/drawing/2016/5/12/chartex" xmlns:cx7="http://schemas.microsoft.com/office/drawing/2016/5/13/chartex" xmlns:cx8="http://schemas.microsoft.com/office/drawing/2016/5/14/chartex" xmlns:mc="http://schemas.openxmlformats.org/markup-compatibility/2006" xmlns:aink="http://schemas.microsoft.com/office/drawing/2016/ink" xmlns:am3d="http://schemas.microsoft.com/office/drawing/2017/model3d" xmlns:o="urn:schemas-microsoft-com:office:office" xmlns:oel="http://schemas.microsoft.com/office/2019/extlst" xmlns:r="http://schemas.openxmlformats.org/officeDocument/2006/relationships" xmlns:m="http://schemas.openxmlformats.org/officeDocument/2006/math" xmlns:v="urn:schemas-microsoft-com:vml" xmlns:wp14="http://schemas.microsoft.com/office/word/2010/wordprocessingDrawing" xmlns:wp="http://schemas.openxmlformats.org/drawingml/2006/wordprocessingDrawing" xmlns:w10="urn:schemas-microsoft-com:office:word" xmlns:w="http://schemas.openxmlformats.org/wordprocessingml/2006/main" xmlns:w14="http://schemas.microsoft.com/office/word/2010/wordml" xmlns:w15="http://schemas.microsoft.com/office/word/2012/wordml" xmlns:w16cex="http://schemas.microsoft.com/office/word/2018/wordml/cex" xmlns:w16cid="http://schemas.microsoft.com/office/word/2016/wordml/cid" xmlns:w16="http://schemas.microsoft.com/office/word/2018/wordml" xmlns:w16du="http://schemas.microsoft.com/office/word/2023/wordml/word16du" xmlns:w16sdtdh="http://schemas.microsoft.com/office/word/2020/wordml/sdtdatahash" xmlns:w16se="http://schemas.microsoft.com/office/word/2015/wordml/symex" xmlns:wpg="http://schemas.microsoft.com/office/word/2010/wordprocessingGroup" xmlns:wpi="http://schemas.microsoft.com/office/word/2010/wordprocessingInk" xmlns:wne="http://schemas.microsoft.com/office/word/2006/wordml" xmlns:wps="http://schemas.microsoft.com/office/word/2010/wordprocessingShape" mc:Ignorable="w14 w15 w16se w16cid w16 w16cex w16sdtdh w16du wp14">
   <w:abstractNum w:abstractNumId="0" w15:restartNumberingAfterBreak="0">
     <w:nsid w:val="0A7C7405"/>
     <w:multiLevelType w:val="singleLevel"/>
@@ -5083,6 +5245,95 @@
     </w:lvl>
   </w:abstractNum>
   <w:abstractNum w:abstractNumId="2" w15:restartNumberingAfterBreak="0">
+    <w:nsid w:val="15410F80"/>
+    <w:multiLevelType w:val="hybridMultilevel"/>
+    <w:tmpl w:val="A13E552E"/>
+    <w:lvl w:ilvl="0" w:tplc="100C000F">
+      <w:start w:val="1"/>
+      <w:numFmt w:val="decimal"/>
+      <w:lvlText w:val="%1."/>
+      <w:lvlJc w:val="left"/>
+      <w:pPr>
+        <w:ind w:left="720" w:hanging="360"/>
+      </w:pPr>
+      <w:rPr>
+        <w:rFonts w:hint="default"/>
+      </w:rPr>
+    </w:lvl>
+    <w:lvl w:ilvl="1" w:tplc="100C0019" w:tentative="1">
+      <w:start w:val="1"/>
+      <w:numFmt w:val="lowerLetter"/>
+      <w:lvlText w:val="%2."/>
+      <w:lvlJc w:val="left"/>
+      <w:pPr>
+        <w:ind w:left="1440" w:hanging="360"/>
+      </w:pPr>
+    </w:lvl>
+    <w:lvl w:ilvl="2" w:tplc="100C001B" w:tentative="1">
+      <w:start w:val="1"/>
+      <w:numFmt w:val="lowerRoman"/>
+      <w:lvlText w:val="%3."/>
+      <w:lvlJc w:val="right"/>
+      <w:pPr>
+        <w:ind w:left="2160" w:hanging="180"/>
+      </w:pPr>
+    </w:lvl>
+    <w:lvl w:ilvl="3" w:tplc="100C000F" w:tentative="1">
+      <w:start w:val="1"/>
+      <w:numFmt w:val="decimal"/>
+      <w:lvlText w:val="%4."/>
+      <w:lvlJc w:val="left"/>
+      <w:pPr>
+        <w:ind w:left="2880" w:hanging="360"/>
+      </w:pPr>
+    </w:lvl>
+    <w:lvl w:ilvl="4" w:tplc="100C0019" w:tentative="1">
+      <w:start w:val="1"/>
+      <w:numFmt w:val="lowerLetter"/>
+      <w:lvlText w:val="%5."/>
+      <w:lvlJc w:val="left"/>
+      <w:pPr>
+        <w:ind w:left="3600" w:hanging="360"/>
+      </w:pPr>
+    </w:lvl>
+    <w:lvl w:ilvl="5" w:tplc="100C001B" w:tentative="1">
+      <w:start w:val="1"/>
+      <w:numFmt w:val="lowerRoman"/>
+      <w:lvlText w:val="%6."/>
+      <w:lvlJc w:val="right"/>
+      <w:pPr>
+        <w:ind w:left="4320" w:hanging="180"/>
+      </w:pPr>
+    </w:lvl>
+    <w:lvl w:ilvl="6" w:tplc="100C000F" w:tentative="1">
+      <w:start w:val="1"/>
+      <w:numFmt w:val="decimal"/>
+      <w:lvlText w:val="%7."/>
+      <w:lvlJc w:val="left"/>
+      <w:pPr>
+        <w:ind w:left="5040" w:hanging="360"/>
+      </w:pPr>
+    </w:lvl>
+    <w:lvl w:ilvl="7" w:tplc="100C0019" w:tentative="1">
+      <w:start w:val="1"/>
+      <w:numFmt w:val="lowerLetter"/>
+      <w:lvlText w:val="%8."/>
+      <w:lvlJc w:val="left"/>
+      <w:pPr>
+        <w:ind w:left="5760" w:hanging="360"/>
+      </w:pPr>
+    </w:lvl>
+    <w:lvl w:ilvl="8" w:tplc="100C001B" w:tentative="1">
+      <w:start w:val="1"/>
+      <w:numFmt w:val="lowerRoman"/>
+      <w:lvlText w:val="%9."/>
+      <w:lvlJc w:val="right"/>
+      <w:pPr>
+        <w:ind w:left="6480" w:hanging="180"/>
+      </w:pPr>
+    </w:lvl>
+  </w:abstractNum>
+  <w:abstractNum w:abstractNumId="3" w15:restartNumberingAfterBreak="0">
     <w:nsid w:val="16794E2B"/>
     <w:multiLevelType w:val="hybridMultilevel"/>
     <w:tmpl w:val="641AD2C2"/>
@@ -5222,7 +5473,7 @@
       </w:rPr>
     </w:lvl>
   </w:abstractNum>
-  <w:abstractNum w:abstractNumId="3" w15:restartNumberingAfterBreak="0">
+  <w:abstractNum w:abstractNumId="4" w15:restartNumberingAfterBreak="0">
     <w:nsid w:val="19FF01AE"/>
     <w:multiLevelType w:val="hybridMultilevel"/>
     <w:tmpl w:val="EC6A3956"/>
@@ -5362,7 +5613,7 @@
       </w:rPr>
     </w:lvl>
   </w:abstractNum>
-  <w:abstractNum w:abstractNumId="4" w15:restartNumberingAfterBreak="0">
+  <w:abstractNum w:abstractNumId="5" w15:restartNumberingAfterBreak="0">
     <w:nsid w:val="27A404D8"/>
     <w:multiLevelType w:val="hybridMultilevel"/>
     <w:tmpl w:val="E4483B56"/>
@@ -5502,7 +5753,7 @@
       </w:rPr>
     </w:lvl>
   </w:abstractNum>
-  <w:abstractNum w:abstractNumId="5" w15:restartNumberingAfterBreak="0">
+  <w:abstractNum w:abstractNumId="6" w15:restartNumberingAfterBreak="0">
     <w:nsid w:val="318A3916"/>
     <w:multiLevelType w:val="hybridMultilevel"/>
     <w:tmpl w:val="7EC48B9C"/>
@@ -5615,7 +5866,7 @@
       </w:rPr>
     </w:lvl>
   </w:abstractNum>
-  <w:abstractNum w:abstractNumId="6" w15:restartNumberingAfterBreak="0">
+  <w:abstractNum w:abstractNumId="7" w15:restartNumberingAfterBreak="0">
     <w:nsid w:val="408C02FF"/>
     <w:multiLevelType w:val="hybridMultilevel"/>
     <w:tmpl w:val="1C925AC4"/>
@@ -5752,7 +6003,7 @@
       </w:rPr>
     </w:lvl>
   </w:abstractNum>
-  <w:abstractNum w:abstractNumId="7" w15:restartNumberingAfterBreak="0">
+  <w:abstractNum w:abstractNumId="8" w15:restartNumberingAfterBreak="0">
     <w:nsid w:val="42F31DAB"/>
     <w:multiLevelType w:val="hybridMultilevel"/>
     <w:tmpl w:val="A46C5D1C"/>
@@ -5892,7 +6143,96 @@
       </w:rPr>
     </w:lvl>
   </w:abstractNum>
-  <w:abstractNum w:abstractNumId="8" w15:restartNumberingAfterBreak="0">
+  <w:abstractNum w:abstractNumId="9" w15:restartNumberingAfterBreak="0">
+    <w:nsid w:val="4D515B28"/>
+    <w:multiLevelType w:val="hybridMultilevel"/>
+    <w:tmpl w:val="06625A08"/>
+    <w:lvl w:ilvl="0" w:tplc="100C000F">
+      <w:start w:val="1"/>
+      <w:numFmt w:val="decimal"/>
+      <w:lvlText w:val="%1."/>
+      <w:lvlJc w:val="left"/>
+      <w:pPr>
+        <w:ind w:left="720" w:hanging="360"/>
+      </w:pPr>
+      <w:rPr>
+        <w:rFonts w:hint="default"/>
+      </w:rPr>
+    </w:lvl>
+    <w:lvl w:ilvl="1" w:tplc="100C0019" w:tentative="1">
+      <w:start w:val="1"/>
+      <w:numFmt w:val="lowerLetter"/>
+      <w:lvlText w:val="%2."/>
+      <w:lvlJc w:val="left"/>
+      <w:pPr>
+        <w:ind w:left="1440" w:hanging="360"/>
+      </w:pPr>
+    </w:lvl>
+    <w:lvl w:ilvl="2" w:tplc="100C001B" w:tentative="1">
+      <w:start w:val="1"/>
+      <w:numFmt w:val="lowerRoman"/>
+      <w:lvlText w:val="%3."/>
+      <w:lvlJc w:val="right"/>
+      <w:pPr>
+        <w:ind w:left="2160" w:hanging="180"/>
+      </w:pPr>
+    </w:lvl>
+    <w:lvl w:ilvl="3" w:tplc="100C000F" w:tentative="1">
+      <w:start w:val="1"/>
+      <w:numFmt w:val="decimal"/>
+      <w:lvlText w:val="%4."/>
+      <w:lvlJc w:val="left"/>
+      <w:pPr>
+        <w:ind w:left="2880" w:hanging="360"/>
+      </w:pPr>
+    </w:lvl>
+    <w:lvl w:ilvl="4" w:tplc="100C0019" w:tentative="1">
+      <w:start w:val="1"/>
+      <w:numFmt w:val="lowerLetter"/>
+      <w:lvlText w:val="%5."/>
+      <w:lvlJc w:val="left"/>
+      <w:pPr>
+        <w:ind w:left="3600" w:hanging="360"/>
+      </w:pPr>
+    </w:lvl>
+    <w:lvl w:ilvl="5" w:tplc="100C001B" w:tentative="1">
+      <w:start w:val="1"/>
+      <w:numFmt w:val="lowerRoman"/>
+      <w:lvlText w:val="%6."/>
+      <w:lvlJc w:val="right"/>
+      <w:pPr>
+        <w:ind w:left="4320" w:hanging="180"/>
+      </w:pPr>
+    </w:lvl>
+    <w:lvl w:ilvl="6" w:tplc="100C000F" w:tentative="1">
+      <w:start w:val="1"/>
+      <w:numFmt w:val="decimal"/>
+      <w:lvlText w:val="%7."/>
+      <w:lvlJc w:val="left"/>
+      <w:pPr>
+        <w:ind w:left="5040" w:hanging="360"/>
+      </w:pPr>
+    </w:lvl>
+    <w:lvl w:ilvl="7" w:tplc="100C0019" w:tentative="1">
+      <w:start w:val="1"/>
+      <w:numFmt w:val="lowerLetter"/>
+      <w:lvlText w:val="%8."/>
+      <w:lvlJc w:val="left"/>
+      <w:pPr>
+        <w:ind w:left="5760" w:hanging="360"/>
+      </w:pPr>
+    </w:lvl>
+    <w:lvl w:ilvl="8" w:tplc="100C001B" w:tentative="1">
+      <w:start w:val="1"/>
+      <w:numFmt w:val="lowerRoman"/>
+      <w:lvlText w:val="%9."/>
+      <w:lvlJc w:val="right"/>
+      <w:pPr>
+        <w:ind w:left="6480" w:hanging="180"/>
+      </w:pPr>
+    </w:lvl>
+  </w:abstractNum>
+  <w:abstractNum w:abstractNumId="10" w15:restartNumberingAfterBreak="0">
     <w:nsid w:val="5082572C"/>
     <w:multiLevelType w:val="hybridMultilevel"/>
     <w:tmpl w:val="ED4ACFA4"/>
@@ -6032,7 +6372,7 @@
       </w:rPr>
     </w:lvl>
   </w:abstractNum>
-  <w:abstractNum w:abstractNumId="9" w15:restartNumberingAfterBreak="0">
+  <w:abstractNum w:abstractNumId="11" w15:restartNumberingAfterBreak="0">
     <w:nsid w:val="52B247CA"/>
     <w:multiLevelType w:val="hybridMultilevel"/>
     <w:tmpl w:val="B7D4D45A"/>
@@ -6172,7 +6512,7 @@
       </w:rPr>
     </w:lvl>
   </w:abstractNum>
-  <w:abstractNum w:abstractNumId="10" w15:restartNumberingAfterBreak="0">
+  <w:abstractNum w:abstractNumId="12" w15:restartNumberingAfterBreak="0">
     <w:nsid w:val="594C1361"/>
     <w:multiLevelType w:val="hybridMultilevel"/>
     <w:tmpl w:val="5C243628"/>
@@ -6312,7 +6652,7 @@
       </w:rPr>
     </w:lvl>
   </w:abstractNum>
-  <w:abstractNum w:abstractNumId="11" w15:restartNumberingAfterBreak="0">
+  <w:abstractNum w:abstractNumId="13" w15:restartNumberingAfterBreak="0">
     <w:nsid w:val="63755DB4"/>
     <w:multiLevelType w:val="hybridMultilevel"/>
     <w:tmpl w:val="61C8AE76"/>
@@ -6424,7 +6764,7 @@
       </w:rPr>
     </w:lvl>
   </w:abstractNum>
-  <w:abstractNum w:abstractNumId="12" w15:restartNumberingAfterBreak="0">
+  <w:abstractNum w:abstractNumId="14" w15:restartNumberingAfterBreak="0">
     <w:nsid w:val="71E06583"/>
     <w:multiLevelType w:val="hybridMultilevel"/>
     <w:tmpl w:val="26C81FCE"/>
@@ -6564,7 +6904,7 @@
       </w:rPr>
     </w:lvl>
   </w:abstractNum>
-  <w:abstractNum w:abstractNumId="13" w15:restartNumberingAfterBreak="0">
+  <w:abstractNum w:abstractNumId="15" w15:restartNumberingAfterBreak="0">
     <w:nsid w:val="75A3529B"/>
     <w:multiLevelType w:val="hybridMultilevel"/>
     <w:tmpl w:val="819EEA64"/>
@@ -6704,7 +7044,7 @@
       </w:rPr>
     </w:lvl>
   </w:abstractNum>
-  <w:abstractNum w:abstractNumId="14" w15:restartNumberingAfterBreak="0">
+  <w:abstractNum w:abstractNumId="16" w15:restartNumberingAfterBreak="0">
     <w:nsid w:val="770D70A3"/>
     <w:multiLevelType w:val="hybridMultilevel"/>
     <w:tmpl w:val="E0E09518"/>
@@ -6817,7 +7157,7 @@
       </w:rPr>
     </w:lvl>
   </w:abstractNum>
-  <w:abstractNum w:abstractNumId="15" w15:restartNumberingAfterBreak="0">
+  <w:abstractNum w:abstractNumId="17" w15:restartNumberingAfterBreak="0">
     <w:nsid w:val="7B193736"/>
     <w:multiLevelType w:val="multilevel"/>
     <w:tmpl w:val="3E0A631E"/>
@@ -6939,7 +7279,7 @@
       </w:pPr>
     </w:lvl>
   </w:abstractNum>
-  <w:abstractNum w:abstractNumId="16" w15:restartNumberingAfterBreak="0">
+  <w:abstractNum w:abstractNumId="18" w15:restartNumberingAfterBreak="0">
     <w:nsid w:val="7DD245F2"/>
     <w:multiLevelType w:val="hybridMultilevel"/>
     <w:tmpl w:val="3100450C"/>
@@ -7080,62 +7420,71 @@
     </w:lvl>
   </w:abstractNum>
   <w:num w:numId="1" w16cid:durableId="1114136745">
-    <w:abstractNumId w:val="15"/>
+    <w:abstractNumId w:val="17"/>
   </w:num>
   <w:num w:numId="2" w16cid:durableId="594560586">
     <w:abstractNumId w:val="0"/>
   </w:num>
   <w:num w:numId="3" w16cid:durableId="928467095">
+    <w:abstractNumId w:val="4"/>
+  </w:num>
+  <w:num w:numId="4" w16cid:durableId="838736405">
+    <w:abstractNumId w:val="15"/>
+  </w:num>
+  <w:num w:numId="5" w16cid:durableId="1178613733">
+    <w:abstractNumId w:val="11"/>
+  </w:num>
+  <w:num w:numId="6" w16cid:durableId="544097882">
+    <w:abstractNumId w:val="5"/>
+  </w:num>
+  <w:num w:numId="7" w16cid:durableId="1831288345">
+    <w:abstractNumId w:val="12"/>
+  </w:num>
+  <w:num w:numId="8" w16cid:durableId="1182280410">
+    <w:abstractNumId w:val="18"/>
+  </w:num>
+  <w:num w:numId="9" w16cid:durableId="572810560">
     <w:abstractNumId w:val="3"/>
   </w:num>
-  <w:num w:numId="4" w16cid:durableId="838736405">
-    <w:abstractNumId w:val="13"/>
+  <w:num w:numId="10" w16cid:durableId="2146652024">
+    <w:abstractNumId w:val="7"/>
   </w:num>
-  <w:num w:numId="5" w16cid:durableId="1178613733">
-    <w:abstractNumId w:val="9"/>
-  </w:num>
-  <w:num w:numId="6" w16cid:durableId="544097882">
-    <w:abstractNumId w:val="4"/>
-  </w:num>
-  <w:num w:numId="7" w16cid:durableId="1831288345">
+  <w:num w:numId="11" w16cid:durableId="903833475">
     <w:abstractNumId w:val="10"/>
   </w:num>
-  <w:num w:numId="8" w16cid:durableId="1182280410">
+  <w:num w:numId="12" w16cid:durableId="1487472694">
+    <w:abstractNumId w:val="8"/>
+  </w:num>
+  <w:num w:numId="13" w16cid:durableId="1025642562">
+    <w:abstractNumId w:val="14"/>
+  </w:num>
+  <w:num w:numId="14" w16cid:durableId="430397413">
     <w:abstractNumId w:val="16"/>
   </w:num>
-  <w:num w:numId="9" w16cid:durableId="572810560">
-    <w:abstractNumId w:val="2"/>
-  </w:num>
-  <w:num w:numId="10" w16cid:durableId="2146652024">
+  <w:num w:numId="15" w16cid:durableId="2081513737">
     <w:abstractNumId w:val="6"/>
-  </w:num>
-  <w:num w:numId="11" w16cid:durableId="903833475">
-    <w:abstractNumId w:val="8"/>
-  </w:num>
-  <w:num w:numId="12" w16cid:durableId="1487472694">
-    <w:abstractNumId w:val="7"/>
-  </w:num>
-  <w:num w:numId="13" w16cid:durableId="1025642562">
-    <w:abstractNumId w:val="12"/>
-  </w:num>
-  <w:num w:numId="14" w16cid:durableId="430397413">
-    <w:abstractNumId w:val="14"/>
-  </w:num>
-  <w:num w:numId="15" w16cid:durableId="2081513737">
-    <w:abstractNumId w:val="5"/>
   </w:num>
   <w:num w:numId="16" w16cid:durableId="1302689958">
     <w:abstractNumId w:val="1"/>
   </w:num>
   <w:num w:numId="17" w16cid:durableId="1711369891">
-    <w:abstractNumId w:val="11"/>
+    <w:abstractNumId w:val="13"/>
+  </w:num>
+  <w:num w:numId="18" w16cid:durableId="266736716">
+    <w:abstractNumId w:val="2"/>
+  </w:num>
+  <w:num w:numId="19" w16cid:durableId="712459731">
+    <w:abstractNumId w:val="9"/>
+  </w:num>
+  <w:num w:numId="20" w16cid:durableId="1547139035">
+    <w:abstractNumId w:val="17"/>
   </w:num>
   <w:numIdMacAtCleanup w:val="13"/>
 </w:numbering>
 </file>
 
 <file path=word/styles.xml><?xml version="1.0" encoding="utf-8"?>
-<w:styles xmlns:mc="http://schemas.openxmlformats.org/markup-compatibility/2006" xmlns:r="http://schemas.openxmlformats.org/officeDocument/2006/relationships" xmlns:w="http://schemas.openxmlformats.org/wordprocessingml/2006/main" xmlns:w14="http://schemas.microsoft.com/office/word/2010/wordml" xmlns:w15="http://schemas.microsoft.com/office/word/2012/wordml" xmlns:w16cex="http://schemas.microsoft.com/office/word/2018/wordml/cex" xmlns:w16cid="http://schemas.microsoft.com/office/word/2016/wordml/cid" xmlns:w16="http://schemas.microsoft.com/office/word/2018/wordml" xmlns:w16sdtdh="http://schemas.microsoft.com/office/word/2020/wordml/sdtdatahash" xmlns:w16se="http://schemas.microsoft.com/office/word/2015/wordml/symex" mc:Ignorable="w14 w15 w16se w16cid w16 w16cex w16sdtdh">
+<w:styles xmlns:mc="http://schemas.openxmlformats.org/markup-compatibility/2006" xmlns:r="http://schemas.openxmlformats.org/officeDocument/2006/relationships" xmlns:w="http://schemas.openxmlformats.org/wordprocessingml/2006/main" xmlns:w14="http://schemas.microsoft.com/office/word/2010/wordml" xmlns:w15="http://schemas.microsoft.com/office/word/2012/wordml" xmlns:w16cex="http://schemas.microsoft.com/office/word/2018/wordml/cex" xmlns:w16cid="http://schemas.microsoft.com/office/word/2016/wordml/cid" xmlns:w16="http://schemas.microsoft.com/office/word/2018/wordml" xmlns:w16du="http://schemas.microsoft.com/office/word/2023/wordml/word16du" xmlns:w16sdtdh="http://schemas.microsoft.com/office/word/2020/wordml/sdtdatahash" xmlns:w16se="http://schemas.microsoft.com/office/word/2015/wordml/symex" mc:Ignorable="w14 w15 w16se w16cid w16 w16cex w16sdtdh w16du">
   <w:docDefaults>
     <w:rPrDefault>
       <w:rPr>
@@ -7611,7 +7960,6 @@
   <w:style w:type="character" w:default="1" w:styleId="Policepardfaut">
     <w:name w:val="Default Paragraph Font"/>
     <w:uiPriority w:val="1"/>
-    <w:semiHidden/>
     <w:unhideWhenUsed/>
   </w:style>
   <w:style w:type="table" w:default="1" w:styleId="TableauNormal">
@@ -8054,6 +8402,24 @@
       <w:lang w:val="fr-FR" w:eastAsia="fr-FR"/>
     </w:rPr>
   </w:style>
+  <w:style w:type="paragraph" w:styleId="Lgende">
+    <w:name w:val="caption"/>
+    <w:basedOn w:val="Normal"/>
+    <w:next w:val="Normal"/>
+    <w:unhideWhenUsed/>
+    <w:qFormat/>
+    <w:rsid w:val="00995DEC"/>
+    <w:pPr>
+      <w:spacing w:after="200"/>
+    </w:pPr>
+    <w:rPr>
+      <w:i/>
+      <w:iCs/>
+      <w:color w:val="44546A" w:themeColor="text2"/>
+      <w:sz w:val="18"/>
+      <w:szCs w:val="18"/>
+    </w:rPr>
+  </w:style>
 </w:styles>
 </file>
 
@@ -8353,6 +8719,26 @@
 </file>
 
 <file path=customXml/item1.xml><?xml version="1.0" encoding="utf-8"?>
+<?mso-contentType ?>
+<FormTemplates xmlns="http://schemas.microsoft.com/sharepoint/v3/contenttype/forms">
+  <Display>DocumentLibraryForm</Display>
+  <Edit>DocumentLibraryForm</Edit>
+  <New>DocumentLibraryForm</New>
+</FormTemplates>
+</file>
+
+<file path=customXml/item2.xml><?xml version="1.0" encoding="utf-8"?>
+<p:properties xmlns:p="http://schemas.microsoft.com/office/2006/metadata/properties" xmlns:xsi="http://www.w3.org/2001/XMLSchema-instance" xmlns:pc="http://schemas.microsoft.com/office/infopath/2007/PartnerControls">
+  <documentManagement>
+    <TaxCatchAll xmlns="dfa80de1-e9bb-4cf2-893d-d06220b3971a" xsi:nil="true"/>
+    <lcf76f155ced4ddcb4097134ff3c332f xmlns="98d92101-24da-4498-9971-a24673344bd8">
+      <Terms xmlns="http://schemas.microsoft.com/office/infopath/2007/PartnerControls"/>
+    </lcf76f155ced4ddcb4097134ff3c332f>
+  </documentManagement>
+</p:properties>
+</file>
+
+<file path=customXml/item3.xml><?xml version="1.0" encoding="utf-8"?>
 <ct:contentTypeSchema xmlns:ct="http://schemas.microsoft.com/office/2006/metadata/contentType" xmlns:ma="http://schemas.microsoft.com/office/2006/metadata/properties/metaAttributes" ct:_="" ma:_="" ma:contentTypeName="Document" ma:contentTypeID="0x010100E529CC47EA4E614CBF50FAFAB9B8F32B" ma:contentTypeVersion="13" ma:contentTypeDescription="Crée un document." ma:contentTypeScope="" ma:versionID="b0c7ed87d1a958e9d45e6a628dda67b2">
   <xsd:schema xmlns:xsd="http://www.w3.org/2001/XMLSchema" xmlns:xs="http://www.w3.org/2001/XMLSchema" xmlns:p="http://schemas.microsoft.com/office/2006/metadata/properties" xmlns:ns2="98d92101-24da-4498-9971-a24673344bd8" xmlns:ns3="dfa80de1-e9bb-4cf2-893d-d06220b3971a" targetNamespace="http://schemas.microsoft.com/office/2006/metadata/properties" ma:root="true" ma:fieldsID="444cf053ca299ab1a8609ad922f5c0d6" ns2:_="" ns3:_="">
     <xsd:import namespace="98d92101-24da-4498-9971-a24673344bd8"/>
@@ -8575,27 +8961,26 @@
 </ct:contentTypeSchema>
 </file>
 
-<file path=customXml/item2.xml><?xml version="1.0" encoding="utf-8"?>
-<p:properties xmlns:p="http://schemas.microsoft.com/office/2006/metadata/properties" xmlns:xsi="http://www.w3.org/2001/XMLSchema-instance" xmlns:pc="http://schemas.microsoft.com/office/infopath/2007/PartnerControls">
-  <documentManagement>
-    <TaxCatchAll xmlns="dfa80de1-e9bb-4cf2-893d-d06220b3971a" xsi:nil="true"/>
-    <lcf76f155ced4ddcb4097134ff3c332f xmlns="98d92101-24da-4498-9971-a24673344bd8">
-      <Terms xmlns="http://schemas.microsoft.com/office/infopath/2007/PartnerControls"/>
-    </lcf76f155ced4ddcb4097134ff3c332f>
-  </documentManagement>
-</p:properties>
+<file path=customXml/itemProps1.xml><?xml version="1.0" encoding="utf-8"?>
+<ds:datastoreItem xmlns:ds="http://schemas.openxmlformats.org/officeDocument/2006/customXml" ds:itemID="{1DADA05A-DA17-4CB0-90B5-C889667DD54A}">
+  <ds:schemaRefs>
+    <ds:schemaRef ds:uri="http://schemas.microsoft.com/sharepoint/v3/contenttype/forms"/>
+  </ds:schemaRefs>
+</ds:datastoreItem>
 </file>
 
-<file path=customXml/item3.xml><?xml version="1.0" encoding="utf-8"?>
-<?mso-contentType ?>
-<FormTemplates xmlns="http://schemas.microsoft.com/sharepoint/v3/contenttype/forms">
-  <Display>DocumentLibraryForm</Display>
-  <Edit>DocumentLibraryForm</Edit>
-  <New>DocumentLibraryForm</New>
-</FormTemplates>
+<file path=customXml/itemProps2.xml><?xml version="1.0" encoding="utf-8"?>
+<ds:datastoreItem xmlns:ds="http://schemas.openxmlformats.org/officeDocument/2006/customXml" ds:itemID="{67CD1812-8B57-456C-9CBC-7D2297210787}">
+  <ds:schemaRefs>
+    <ds:schemaRef ds:uri="http://schemas.microsoft.com/office/2006/metadata/properties"/>
+    <ds:schemaRef ds:uri="http://schemas.microsoft.com/office/infopath/2007/PartnerControls"/>
+    <ds:schemaRef ds:uri="dfa80de1-e9bb-4cf2-893d-d06220b3971a"/>
+    <ds:schemaRef ds:uri="98d92101-24da-4498-9971-a24673344bd8"/>
+  </ds:schemaRefs>
+</ds:datastoreItem>
 </file>
 
-<file path=customXml/itemProps1.xml><?xml version="1.0" encoding="utf-8"?>
+<file path=customXml/itemProps3.xml><?xml version="1.0" encoding="utf-8"?>
 <ds:datastoreItem xmlns:ds="http://schemas.openxmlformats.org/officeDocument/2006/customXml" ds:itemID="{700D8043-C34E-4EC6-98BE-7219263EC485}">
   <ds:schemaRefs>
     <ds:schemaRef ds:uri="http://schemas.microsoft.com/office/2006/metadata/contentType"/>
@@ -8612,23 +8997,4 @@
     <ds:schemaRef ds:uri="http://schemas.microsoft.com/internal/obd"/>
   </ds:schemaRefs>
 </ds:datastoreItem>
-</file>
-
-<file path=customXml/itemProps2.xml><?xml version="1.0" encoding="utf-8"?>
-<ds:datastoreItem xmlns:ds="http://schemas.openxmlformats.org/officeDocument/2006/customXml" ds:itemID="{67CD1812-8B57-456C-9CBC-7D2297210787}">
-  <ds:schemaRefs>
-    <ds:schemaRef ds:uri="http://schemas.microsoft.com/office/2006/metadata/properties"/>
-    <ds:schemaRef ds:uri="http://schemas.microsoft.com/office/infopath/2007/PartnerControls"/>
-    <ds:schemaRef ds:uri="dfa80de1-e9bb-4cf2-893d-d06220b3971a"/>
-    <ds:schemaRef ds:uri="98d92101-24da-4498-9971-a24673344bd8"/>
-  </ds:schemaRefs>
-</ds:datastoreItem>
-</file>
-
-<file path=customXml/itemProps3.xml><?xml version="1.0" encoding="utf-8"?>
-<ds:datastoreItem xmlns:ds="http://schemas.openxmlformats.org/officeDocument/2006/customXml" ds:itemID="{1DADA05A-DA17-4CB0-90B5-C889667DD54A}">
-  <ds:schemaRefs>
-    <ds:schemaRef ds:uri="http://schemas.microsoft.com/sharepoint/v3/contenttype/forms"/>
-  </ds:schemaRefs>
-</ds:datastoreItem>
 </file>
</xml_diff>

<commit_message>
docs(documentaion): add the IA part of the documentation
</commit_message>
<xml_diff>
--- a/documentation/Rapport-Joachim-Berchel.docx
+++ b/documentation/Rapport-Joachim-Berchel.docx
@@ -2960,8 +2960,8 @@
           <w:iCs/>
         </w:rPr>
       </w:pPr>
-      <w:bookmarkStart w:id="7" w:name="_Toc71691012"/>
-      <w:bookmarkStart w:id="8" w:name="_Toc181219906"/>
+      <w:bookmarkStart w:id="7" w:name="_Toc181219906"/>
+      <w:bookmarkStart w:id="8" w:name="_Toc71691012"/>
       <w:r>
         <w:rPr>
           <w:i w:val="0"/>
@@ -2969,7 +2969,7 @@
         </w:rPr>
         <w:t>Analyse fonctionnelle</w:t>
       </w:r>
-      <w:bookmarkEnd w:id="8"/>
+      <w:bookmarkEnd w:id="7"/>
     </w:p>
     <w:p>
       <w:pPr>
@@ -3623,10 +3623,11 @@
       </w:pPr>
       <w:r>
         <w:rPr>
+          <w:noProof/>
           <w:lang w:val="fr-CH"/>
         </w:rPr>
         <w:drawing>
-          <wp:inline distT="0" distB="0" distL="0" distR="0" wp14:anchorId="3E5C1846" wp14:editId="6B35F36D">
+          <wp:inline distT="0" distB="0" distL="0" distR="0" wp14:anchorId="3E5C1846" wp14:editId="340F7B24">
             <wp:extent cx="4385411" cy="3289300"/>
             <wp:effectExtent l="19050" t="19050" r="15240" b="25400"/>
             <wp:docPr id="1784688747" name="Image 4" descr="Une image contenant texte, écriture manuscrite, papier, Produit en papier&#10;&#10;Description générée automatiquement"/>
@@ -3751,7 +3752,7 @@
         <w:lastRenderedPageBreak/>
         <w:t>Stratégie de test</w:t>
       </w:r>
-      <w:bookmarkEnd w:id="7"/>
+      <w:bookmarkEnd w:id="8"/>
       <w:bookmarkEnd w:id="9"/>
     </w:p>
     <w:p>
@@ -4124,13 +4125,13 @@
       <w:pPr>
         <w:pStyle w:val="Titre2"/>
       </w:pPr>
-      <w:bookmarkStart w:id="12" w:name="_Toc25553317"/>
-      <w:bookmarkStart w:id="13" w:name="_Toc71691022"/>
-      <w:bookmarkStart w:id="14" w:name="_Toc181219909"/>
+      <w:bookmarkStart w:id="12" w:name="_Toc181219909"/>
+      <w:bookmarkStart w:id="13" w:name="_Toc25553317"/>
+      <w:bookmarkStart w:id="14" w:name="_Toc71691022"/>
       <w:r>
         <w:t>Points de design spécifiques</w:t>
       </w:r>
-      <w:bookmarkEnd w:id="14"/>
+      <w:bookmarkEnd w:id="12"/>
     </w:p>
     <w:p>
       <w:pPr>
@@ -4492,11 +4493,11 @@
           <w:iCs/>
         </w:rPr>
       </w:pPr>
-      <w:bookmarkStart w:id="22" w:name="_Toc25553321"/>
-      <w:bookmarkStart w:id="23" w:name="_Toc71691025"/>
-      <w:bookmarkStart w:id="24" w:name="_Toc181219917"/>
-      <w:bookmarkEnd w:id="12"/>
+      <w:bookmarkStart w:id="22" w:name="_Toc181219917"/>
+      <w:bookmarkStart w:id="23" w:name="_Toc25553321"/>
+      <w:bookmarkStart w:id="24" w:name="_Toc71691025"/>
       <w:bookmarkEnd w:id="13"/>
+      <w:bookmarkEnd w:id="14"/>
       <w:r>
         <w:rPr>
           <w:i w:val="0"/>
@@ -4505,7 +4506,7 @@
         <w:lastRenderedPageBreak/>
         <w:t>Mise en place de l’environnement de travail</w:t>
       </w:r>
-      <w:bookmarkEnd w:id="24"/>
+      <w:bookmarkEnd w:id="22"/>
     </w:p>
     <w:p>
       <w:r>
@@ -4556,7 +4557,7 @@
           <v:shape id="_x0000_i1025" type="#_x0000_t75" style="width:268.5pt;height:22.5pt" o:ole="">
             <v:imagedata r:id="rId15" o:title="" cropright="26735f"/>
           </v:shape>
-          <o:OLEObject Type="Embed" ProgID="Word.OpenDocumentText.12" ShapeID="_x0000_i1025" DrawAspect="Content" ObjectID="_1791832650" r:id="rId16"/>
+          <o:OLEObject Type="Embed" ProgID="Word.OpenDocumentText.12" ShapeID="_x0000_i1025" DrawAspect="Content" ObjectID="_1791833343" r:id="rId16"/>
         </w:object>
       </w:r>
     </w:p>
@@ -4786,7 +4787,7 @@
         <w:lastRenderedPageBreak/>
         <w:t>Description des test</w:t>
       </w:r>
-      <w:bookmarkEnd w:id="22"/>
+      <w:bookmarkEnd w:id="23"/>
       <w:r>
         <w:rPr>
           <w:i w:val="0"/>
@@ -4794,7 +4795,7 @@
         </w:rPr>
         <w:t>s effectués</w:t>
       </w:r>
-      <w:bookmarkEnd w:id="23"/>
+      <w:bookmarkEnd w:id="24"/>
       <w:bookmarkEnd w:id="26"/>
     </w:p>
     <w:p>
@@ -6331,6 +6332,63 @@
     <w:p>
       <w:pPr>
         <w:pStyle w:val="Titre1"/>
+      </w:pPr>
+      <w:r>
+        <w:lastRenderedPageBreak/>
+        <w:t>Utilisation de l’IA</w:t>
+      </w:r>
+    </w:p>
+    <w:p>
+      <w:pPr>
+        <w:jc w:val="both"/>
+      </w:pPr>
+      <w:r>
+        <w:t>Lors de ce projet il m’est arrivé d’utiliser l’intelligence artificielle « </w:t>
+      </w:r>
+      <w:proofErr w:type="spellStart"/>
+      <w:r>
+        <w:t>ChatGPT</w:t>
+      </w:r>
+      <w:proofErr w:type="spellEnd"/>
+      <w:r>
+        <w:t xml:space="preserve"> ». J’ai utilisé </w:t>
+      </w:r>
+      <w:proofErr w:type="spellStart"/>
+      <w:r>
+        <w:t>ChatGPT</w:t>
+      </w:r>
+      <w:proofErr w:type="spellEnd"/>
+      <w:r>
+        <w:t xml:space="preserve"> afin de modifier mes données CSV plus rapidement. </w:t>
+      </w:r>
+    </w:p>
+    <w:p>
+      <w:pPr>
+        <w:jc w:val="both"/>
+      </w:pPr>
+      <w:r>
+        <w:t>Je l’ai aussi utilisé pour lister toutes les fonctionnalités à tester dans mes tests unitaires.</w:t>
+      </w:r>
+    </w:p>
+    <w:p>
+      <w:pPr>
+        <w:jc w:val="both"/>
+      </w:pPr>
+      <w:r>
+        <w:t xml:space="preserve">J’ai aussi utilisé </w:t>
+      </w:r>
+      <w:proofErr w:type="spellStart"/>
+      <w:r>
+        <w:t>ChatGPT</w:t>
+      </w:r>
+      <w:proofErr w:type="spellEnd"/>
+      <w:r>
+        <w:t xml:space="preserve"> pour me donner des idées de comment refactoriser mon code pour qu’il soit plus proche du paradigme de programmation fonctionnel.</w:t>
+      </w:r>
+    </w:p>
+    <w:p>
+      <w:pPr>
+        <w:pStyle w:val="Titre1"/>
         <w:tabs>
           <w:tab w:val="num" w:pos="360"/>
         </w:tabs>
@@ -6338,7 +6396,6 @@
       <w:bookmarkStart w:id="34" w:name="_Toc71703264"/>
       <w:bookmarkStart w:id="35" w:name="_Toc181219921"/>
       <w:r>
-        <w:lastRenderedPageBreak/>
         <w:t>A</w:t>
       </w:r>
       <w:bookmarkEnd w:id="34"/>
@@ -9480,6 +9537,7 @@
   <w:style w:type="character" w:default="1" w:styleId="Policepardfaut">
     <w:name w:val="Default Paragraph Font"/>
     <w:uiPriority w:val="1"/>
+    <w:semiHidden/>
     <w:unhideWhenUsed/>
   </w:style>
   <w:style w:type="table" w:default="1" w:styleId="TableauNormal">
@@ -10260,17 +10318,6 @@
 </file>
 
 <file path=customXml/item2.xml><?xml version="1.0" encoding="utf-8"?>
-<p:properties xmlns:p="http://schemas.microsoft.com/office/2006/metadata/properties" xmlns:xsi="http://www.w3.org/2001/XMLSchema-instance" xmlns:pc="http://schemas.microsoft.com/office/infopath/2007/PartnerControls">
-  <documentManagement>
-    <TaxCatchAll xmlns="dfa80de1-e9bb-4cf2-893d-d06220b3971a" xsi:nil="true"/>
-    <lcf76f155ced4ddcb4097134ff3c332f xmlns="98d92101-24da-4498-9971-a24673344bd8">
-      <Terms xmlns="http://schemas.microsoft.com/office/infopath/2007/PartnerControls"/>
-    </lcf76f155ced4ddcb4097134ff3c332f>
-  </documentManagement>
-</p:properties>
-</file>
-
-<file path=customXml/item3.xml><?xml version="1.0" encoding="utf-8"?>
 <ct:contentTypeSchema xmlns:ct="http://schemas.microsoft.com/office/2006/metadata/contentType" xmlns:ma="http://schemas.microsoft.com/office/2006/metadata/properties/metaAttributes" ct:_="" ma:_="" ma:contentTypeName="Document" ma:contentTypeID="0x010100E529CC47EA4E614CBF50FAFAB9B8F32B" ma:contentTypeVersion="13" ma:contentTypeDescription="Crée un document." ma:contentTypeScope="" ma:versionID="b0c7ed87d1a958e9d45e6a628dda67b2">
   <xsd:schema xmlns:xsd="http://www.w3.org/2001/XMLSchema" xmlns:xs="http://www.w3.org/2001/XMLSchema" xmlns:p="http://schemas.microsoft.com/office/2006/metadata/properties" xmlns:ns2="98d92101-24da-4498-9971-a24673344bd8" xmlns:ns3="dfa80de1-e9bb-4cf2-893d-d06220b3971a" targetNamespace="http://schemas.microsoft.com/office/2006/metadata/properties" ma:root="true" ma:fieldsID="444cf053ca299ab1a8609ad922f5c0d6" ns2:_="" ns3:_="">
     <xsd:import namespace="98d92101-24da-4498-9971-a24673344bd8"/>
@@ -10493,6 +10540,17 @@
 </ct:contentTypeSchema>
 </file>
 
+<file path=customXml/item3.xml><?xml version="1.0" encoding="utf-8"?>
+<p:properties xmlns:p="http://schemas.microsoft.com/office/2006/metadata/properties" xmlns:xsi="http://www.w3.org/2001/XMLSchema-instance" xmlns:pc="http://schemas.microsoft.com/office/infopath/2007/PartnerControls">
+  <documentManagement>
+    <TaxCatchAll xmlns="dfa80de1-e9bb-4cf2-893d-d06220b3971a" xsi:nil="true"/>
+    <lcf76f155ced4ddcb4097134ff3c332f xmlns="98d92101-24da-4498-9971-a24673344bd8">
+      <Terms xmlns="http://schemas.microsoft.com/office/infopath/2007/PartnerControls"/>
+    </lcf76f155ced4ddcb4097134ff3c332f>
+  </documentManagement>
+</p:properties>
+</file>
+
 <file path=customXml/itemProps1.xml><?xml version="1.0" encoding="utf-8"?>
 <ds:datastoreItem xmlns:ds="http://schemas.openxmlformats.org/officeDocument/2006/customXml" ds:itemID="{1DADA05A-DA17-4CB0-90B5-C889667DD54A}">
   <ds:schemaRefs>
@@ -10502,17 +10560,6 @@
 </file>
 
 <file path=customXml/itemProps2.xml><?xml version="1.0" encoding="utf-8"?>
-<ds:datastoreItem xmlns:ds="http://schemas.openxmlformats.org/officeDocument/2006/customXml" ds:itemID="{67CD1812-8B57-456C-9CBC-7D2297210787}">
-  <ds:schemaRefs>
-    <ds:schemaRef ds:uri="http://schemas.microsoft.com/office/2006/metadata/properties"/>
-    <ds:schemaRef ds:uri="http://schemas.microsoft.com/office/infopath/2007/PartnerControls"/>
-    <ds:schemaRef ds:uri="dfa80de1-e9bb-4cf2-893d-d06220b3971a"/>
-    <ds:schemaRef ds:uri="98d92101-24da-4498-9971-a24673344bd8"/>
-  </ds:schemaRefs>
-</ds:datastoreItem>
-</file>
-
-<file path=customXml/itemProps3.xml><?xml version="1.0" encoding="utf-8"?>
 <ds:datastoreItem xmlns:ds="http://schemas.openxmlformats.org/officeDocument/2006/customXml" ds:itemID="{700D8043-C34E-4EC6-98BE-7219263EC485}">
   <ds:schemaRefs>
     <ds:schemaRef ds:uri="http://schemas.microsoft.com/office/2006/metadata/contentType"/>
@@ -10529,4 +10576,15 @@
     <ds:schemaRef ds:uri="http://schemas.microsoft.com/internal/obd"/>
   </ds:schemaRefs>
 </ds:datastoreItem>
+</file>
+
+<file path=customXml/itemProps3.xml><?xml version="1.0" encoding="utf-8"?>
+<ds:datastoreItem xmlns:ds="http://schemas.openxmlformats.org/officeDocument/2006/customXml" ds:itemID="{67CD1812-8B57-456C-9CBC-7D2297210787}">
+  <ds:schemaRefs>
+    <ds:schemaRef ds:uri="http://schemas.microsoft.com/office/2006/metadata/properties"/>
+    <ds:schemaRef ds:uri="http://schemas.microsoft.com/office/infopath/2007/PartnerControls"/>
+    <ds:schemaRef ds:uri="dfa80de1-e9bb-4cf2-893d-d06220b3971a"/>
+    <ds:schemaRef ds:uri="98d92101-24da-4498-9971-a24673344bd8"/>
+  </ds:schemaRefs>
+</ds:datastoreItem>
 </file>
</xml_diff>